<commit_message>
Added Tobis suggestions for improvement
</commit_message>
<xml_diff>
--- a/doc/Lastenheft.docx
+++ b/doc/Lastenheft.docx
@@ -67,7 +67,23 @@
           <w:sz w:val="20"/>
           <w:szCs w:val="20"/>
         </w:rPr>
-        <w:t xml:space="preserve">erhält mit dem Produkt einen Server, auf dem eine Software installiert ist, um Multi User </w:t>
+        <w:t xml:space="preserve">erhält mit dem Produkt </w:t>
+      </w:r>
+      <w:r>
+        <w:rPr>
+          <w:rFonts w:ascii="Arial" w:hAnsi="Arial" w:cs="Arial"/>
+          <w:sz w:val="20"/>
+          <w:szCs w:val="20"/>
+        </w:rPr>
+        <w:t>eine Software, die zur Installation auf einem Server vorgesehen ist</w:t>
+      </w:r>
+      <w:r>
+        <w:rPr>
+          <w:rFonts w:ascii="Arial" w:hAnsi="Arial" w:cs="Arial"/>
+          <w:sz w:val="20"/>
+          <w:szCs w:val="20"/>
+        </w:rPr>
+        <w:t xml:space="preserve">, um Multi User </w:t>
       </w:r>
       <w:proofErr w:type="spellStart"/>
       <w:r>
@@ -861,6 +877,1476 @@
           </w:p>
           <w:p>
             <w:pPr>
+              <w:rPr>
+                <w:rFonts w:ascii="Arial" w:hAnsi="Arial" w:cs="Arial"/>
+                <w:sz w:val="20"/>
+                <w:szCs w:val="20"/>
+              </w:rPr>
+            </w:pPr>
+            <w:r>
+              <w:rPr>
+                <w:rFonts w:ascii="Arial" w:hAnsi="Arial" w:cs="Arial"/>
+                <w:sz w:val="20"/>
+                <w:szCs w:val="20"/>
+              </w:rPr>
+              <w:t>Nach erfolgter Registrierun</w:t>
+            </w:r>
+            <w:r>
+              <w:rPr>
+                <w:rFonts w:ascii="Arial" w:hAnsi="Arial" w:cs="Arial"/>
+                <w:sz w:val="20"/>
+                <w:szCs w:val="20"/>
+              </w:rPr>
+              <w:t xml:space="preserve">g erhält der Spieler / </w:t>
+            </w:r>
+            <w:proofErr w:type="spellStart"/>
+            <w:r>
+              <w:rPr>
+                <w:rFonts w:ascii="Arial" w:hAnsi="Arial" w:cs="Arial"/>
+                <w:sz w:val="20"/>
+                <w:szCs w:val="20"/>
+              </w:rPr>
+              <w:t>Dungeon</w:t>
+            </w:r>
+            <w:proofErr w:type="spellEnd"/>
+            <w:r>
+              <w:rPr>
+                <w:rFonts w:ascii="Arial" w:hAnsi="Arial" w:cs="Arial"/>
+                <w:sz w:val="20"/>
+                <w:szCs w:val="20"/>
+              </w:rPr>
+              <w:t xml:space="preserve"> Master eine E</w:t>
+            </w:r>
+            <w:r>
+              <w:rPr>
+                <w:rFonts w:ascii="Arial" w:hAnsi="Arial" w:cs="Arial"/>
+                <w:sz w:val="20"/>
+                <w:szCs w:val="20"/>
+              </w:rPr>
+              <w:t>-M</w:t>
+            </w:r>
+            <w:r>
+              <w:rPr>
+                <w:rFonts w:ascii="Arial" w:hAnsi="Arial" w:cs="Arial"/>
+                <w:sz w:val="20"/>
+                <w:szCs w:val="20"/>
+              </w:rPr>
+              <w:t>ail mit einem Bestätigungslink. Wenn er auf diesen klickt, öffnet sich eine neue Seite, auf der ein Passwort vergeben werden kann.</w:t>
+            </w:r>
+            <w:r>
+              <w:rPr>
+                <w:rFonts w:ascii="Arial" w:hAnsi="Arial" w:cs="Arial"/>
+                <w:sz w:val="20"/>
+                <w:szCs w:val="20"/>
+              </w:rPr>
+              <w:t xml:space="preserve"> </w:t>
+            </w:r>
+            <w:r>
+              <w:rPr>
+                <w:rFonts w:ascii="Arial" w:hAnsi="Arial" w:cs="Arial"/>
+                <w:sz w:val="20"/>
+                <w:szCs w:val="20"/>
+              </w:rPr>
+              <w:t xml:space="preserve"> </w:t>
+            </w:r>
+          </w:p>
+        </w:tc>
+      </w:tr>
+      <w:tr>
+        <w:tc>
+          <w:tcPr>
+            <w:tcW w:w="1555" w:type="dxa"/>
+          </w:tcPr>
+          <w:p>
+            <w:pPr>
+              <w:rPr>
+                <w:rFonts w:ascii="Arial" w:hAnsi="Arial" w:cs="Arial"/>
+                <w:sz w:val="20"/>
+                <w:szCs w:val="20"/>
+              </w:rPr>
+            </w:pPr>
+            <w:r>
+              <w:rPr>
+                <w:rFonts w:ascii="Arial" w:hAnsi="Arial" w:cs="Arial"/>
+                <w:sz w:val="20"/>
+                <w:szCs w:val="20"/>
+              </w:rPr>
+              <w:t>/LF30/</w:t>
+            </w:r>
+          </w:p>
+        </w:tc>
+        <w:tc>
+          <w:tcPr>
+            <w:tcW w:w="7501" w:type="dxa"/>
+          </w:tcPr>
+          <w:p>
+            <w:pPr>
+              <w:rPr>
+                <w:rFonts w:ascii="Arial" w:hAnsi="Arial" w:cs="Arial"/>
+                <w:sz w:val="20"/>
+                <w:szCs w:val="20"/>
+              </w:rPr>
+            </w:pPr>
+            <w:r>
+              <w:rPr>
+                <w:rFonts w:ascii="Arial" w:hAnsi="Arial" w:cs="Arial"/>
+                <w:sz w:val="20"/>
+                <w:szCs w:val="20"/>
+              </w:rPr>
+              <w:t xml:space="preserve">Geschäftsprozess: </w:t>
+            </w:r>
+            <w:r>
+              <w:rPr>
+                <w:rFonts w:ascii="Arial" w:hAnsi="Arial" w:cs="Arial"/>
+                <w:sz w:val="20"/>
+                <w:szCs w:val="20"/>
+              </w:rPr>
+              <w:t xml:space="preserve">Anmeldung auf Plattform </w:t>
+            </w:r>
+          </w:p>
+        </w:tc>
+      </w:tr>
+      <w:tr>
+        <w:tc>
+          <w:tcPr>
+            <w:tcW w:w="1555" w:type="dxa"/>
+          </w:tcPr>
+          <w:p>
+            <w:pPr>
+              <w:rPr>
+                <w:rFonts w:ascii="Arial" w:hAnsi="Arial" w:cs="Arial"/>
+                <w:sz w:val="20"/>
+                <w:szCs w:val="20"/>
+              </w:rPr>
+            </w:pPr>
+          </w:p>
+        </w:tc>
+        <w:tc>
+          <w:tcPr>
+            <w:tcW w:w="7501" w:type="dxa"/>
+          </w:tcPr>
+          <w:p>
+            <w:pPr>
+              <w:rPr>
+                <w:rFonts w:ascii="Arial" w:hAnsi="Arial" w:cs="Arial"/>
+                <w:sz w:val="20"/>
+                <w:szCs w:val="20"/>
+              </w:rPr>
+            </w:pPr>
+            <w:r>
+              <w:rPr>
+                <w:rFonts w:ascii="Arial" w:hAnsi="Arial" w:cs="Arial"/>
+                <w:sz w:val="20"/>
+                <w:szCs w:val="20"/>
+              </w:rPr>
+              <w:t xml:space="preserve">Akteur: </w:t>
+            </w:r>
+            <w:r>
+              <w:rPr>
+                <w:rFonts w:ascii="Arial" w:hAnsi="Arial" w:cs="Arial"/>
+                <w:sz w:val="20"/>
+                <w:szCs w:val="20"/>
+              </w:rPr>
+              <w:t xml:space="preserve">User </w:t>
+            </w:r>
+          </w:p>
+        </w:tc>
+      </w:tr>
+      <w:tr>
+        <w:tc>
+          <w:tcPr>
+            <w:tcW w:w="1555" w:type="dxa"/>
+          </w:tcPr>
+          <w:p>
+            <w:pPr>
+              <w:rPr>
+                <w:rFonts w:ascii="Arial" w:hAnsi="Arial" w:cs="Arial"/>
+                <w:sz w:val="20"/>
+                <w:szCs w:val="20"/>
+              </w:rPr>
+            </w:pPr>
+          </w:p>
+        </w:tc>
+        <w:tc>
+          <w:tcPr>
+            <w:tcW w:w="7501" w:type="dxa"/>
+          </w:tcPr>
+          <w:p>
+            <w:pPr>
+              <w:rPr>
+                <w:rFonts w:ascii="Arial" w:hAnsi="Arial" w:cs="Arial"/>
+                <w:sz w:val="20"/>
+                <w:szCs w:val="20"/>
+              </w:rPr>
+            </w:pPr>
+            <w:r>
+              <w:rPr>
+                <w:rFonts w:ascii="Arial" w:hAnsi="Arial" w:cs="Arial"/>
+                <w:sz w:val="20"/>
+                <w:szCs w:val="20"/>
+              </w:rPr>
+              <w:t>Beschreibung:</w:t>
+            </w:r>
+            <w:r>
+              <w:rPr>
+                <w:rFonts w:ascii="Arial" w:hAnsi="Arial" w:cs="Arial"/>
+                <w:sz w:val="20"/>
+                <w:szCs w:val="20"/>
+              </w:rPr>
+              <w:t xml:space="preserve"> Der </w:t>
+            </w:r>
+            <w:r>
+              <w:rPr>
+                <w:rFonts w:ascii="Arial" w:hAnsi="Arial" w:cs="Arial"/>
+                <w:sz w:val="20"/>
+                <w:szCs w:val="20"/>
+              </w:rPr>
+              <w:t xml:space="preserve">User </w:t>
+            </w:r>
+            <w:r>
+              <w:rPr>
+                <w:rFonts w:ascii="Arial" w:hAnsi="Arial" w:cs="Arial"/>
+                <w:sz w:val="20"/>
+                <w:szCs w:val="20"/>
+              </w:rPr>
+              <w:t xml:space="preserve">meldet sich auf der Plattform an. </w:t>
+            </w:r>
+            <w:r>
+              <w:rPr>
+                <w:rFonts w:ascii="Arial" w:hAnsi="Arial" w:cs="Arial"/>
+                <w:sz w:val="20"/>
+                <w:szCs w:val="20"/>
+              </w:rPr>
+              <w:t xml:space="preserve"> Er kann jetzt entweder an einem Spiel teilnehmen, dass ihm in der Übersicht gezeigt wird und agiert als Spieler oder selbst ein Spiel gemäß /LF10/ kreieren, womit er die Rolle als </w:t>
+            </w:r>
+            <w:proofErr w:type="spellStart"/>
+            <w:r>
+              <w:rPr>
+                <w:rFonts w:ascii="Arial" w:hAnsi="Arial" w:cs="Arial"/>
+                <w:sz w:val="20"/>
+                <w:szCs w:val="20"/>
+              </w:rPr>
+              <w:t>Dungeon</w:t>
+            </w:r>
+            <w:proofErr w:type="spellEnd"/>
+            <w:r>
+              <w:rPr>
+                <w:rFonts w:ascii="Arial" w:hAnsi="Arial" w:cs="Arial"/>
+                <w:sz w:val="20"/>
+                <w:szCs w:val="20"/>
+              </w:rPr>
+              <w:t xml:space="preserve"> Master einnimmt. </w:t>
+            </w:r>
+            <w:r>
+              <w:rPr>
+                <w:rFonts w:ascii="Arial" w:hAnsi="Arial" w:cs="Arial"/>
+                <w:sz w:val="20"/>
+                <w:szCs w:val="20"/>
+              </w:rPr>
+              <w:t xml:space="preserve"> </w:t>
+            </w:r>
+          </w:p>
+        </w:tc>
+      </w:tr>
+      <w:tr>
+        <w:tc>
+          <w:tcPr>
+            <w:tcW w:w="1555" w:type="dxa"/>
+          </w:tcPr>
+          <w:p>
+            <w:pPr>
+              <w:rPr>
+                <w:rFonts w:ascii="Arial" w:hAnsi="Arial" w:cs="Arial"/>
+                <w:sz w:val="20"/>
+                <w:szCs w:val="20"/>
+              </w:rPr>
+            </w:pPr>
+            <w:r>
+              <w:rPr>
+                <w:rFonts w:ascii="Arial" w:hAnsi="Arial" w:cs="Arial"/>
+                <w:sz w:val="20"/>
+                <w:szCs w:val="20"/>
+              </w:rPr>
+              <w:t>/LF40/</w:t>
+            </w:r>
+          </w:p>
+        </w:tc>
+        <w:tc>
+          <w:tcPr>
+            <w:tcW w:w="7501" w:type="dxa"/>
+          </w:tcPr>
+          <w:p>
+            <w:pPr>
+              <w:rPr>
+                <w:rFonts w:ascii="Arial" w:hAnsi="Arial" w:cs="Arial"/>
+                <w:sz w:val="20"/>
+                <w:szCs w:val="20"/>
+              </w:rPr>
+            </w:pPr>
+            <w:r>
+              <w:rPr>
+                <w:rFonts w:ascii="Arial" w:hAnsi="Arial" w:cs="Arial"/>
+                <w:sz w:val="20"/>
+                <w:szCs w:val="20"/>
+              </w:rPr>
+              <w:t>Geschäftsprozess:</w:t>
+            </w:r>
+            <w:r>
+              <w:rPr>
+                <w:rFonts w:ascii="Arial" w:hAnsi="Arial" w:cs="Arial"/>
+                <w:sz w:val="20"/>
+                <w:szCs w:val="20"/>
+              </w:rPr>
+              <w:t xml:space="preserve"> Avatar konfigurieren</w:t>
+            </w:r>
+          </w:p>
+        </w:tc>
+      </w:tr>
+      <w:tr>
+        <w:tc>
+          <w:tcPr>
+            <w:tcW w:w="1555" w:type="dxa"/>
+          </w:tcPr>
+          <w:p>
+            <w:pPr>
+              <w:rPr>
+                <w:rFonts w:ascii="Arial" w:hAnsi="Arial" w:cs="Arial"/>
+                <w:sz w:val="20"/>
+                <w:szCs w:val="20"/>
+              </w:rPr>
+            </w:pPr>
+          </w:p>
+        </w:tc>
+        <w:tc>
+          <w:tcPr>
+            <w:tcW w:w="7501" w:type="dxa"/>
+          </w:tcPr>
+          <w:p>
+            <w:pPr>
+              <w:rPr>
+                <w:rFonts w:ascii="Arial" w:hAnsi="Arial" w:cs="Arial"/>
+                <w:sz w:val="20"/>
+                <w:szCs w:val="20"/>
+              </w:rPr>
+            </w:pPr>
+            <w:r>
+              <w:rPr>
+                <w:rFonts w:ascii="Arial" w:hAnsi="Arial" w:cs="Arial"/>
+                <w:sz w:val="20"/>
+                <w:szCs w:val="20"/>
+              </w:rPr>
+              <w:t xml:space="preserve">Akteur: </w:t>
+            </w:r>
+            <w:r>
+              <w:rPr>
+                <w:rFonts w:ascii="Arial" w:hAnsi="Arial" w:cs="Arial"/>
+                <w:sz w:val="20"/>
+                <w:szCs w:val="20"/>
+              </w:rPr>
+              <w:t>Spieler</w:t>
+            </w:r>
+          </w:p>
+        </w:tc>
+      </w:tr>
+      <w:tr>
+        <w:tc>
+          <w:tcPr>
+            <w:tcW w:w="1555" w:type="dxa"/>
+          </w:tcPr>
+          <w:p>
+            <w:pPr>
+              <w:rPr>
+                <w:rFonts w:ascii="Arial" w:hAnsi="Arial" w:cs="Arial"/>
+                <w:sz w:val="20"/>
+                <w:szCs w:val="20"/>
+              </w:rPr>
+            </w:pPr>
+          </w:p>
+        </w:tc>
+        <w:tc>
+          <w:tcPr>
+            <w:tcW w:w="7501" w:type="dxa"/>
+          </w:tcPr>
+          <w:p>
+            <w:pPr>
+              <w:rPr>
+                <w:rFonts w:ascii="Arial" w:hAnsi="Arial" w:cs="Arial"/>
+                <w:sz w:val="20"/>
+                <w:szCs w:val="20"/>
+              </w:rPr>
+            </w:pPr>
+            <w:r>
+              <w:rPr>
+                <w:rFonts w:ascii="Arial" w:hAnsi="Arial" w:cs="Arial"/>
+                <w:sz w:val="20"/>
+                <w:szCs w:val="20"/>
+              </w:rPr>
+              <w:t>Beschreibung:</w:t>
+            </w:r>
+            <w:r>
+              <w:rPr>
+                <w:rFonts w:ascii="Arial" w:hAnsi="Arial" w:cs="Arial"/>
+                <w:sz w:val="20"/>
+                <w:szCs w:val="20"/>
+              </w:rPr>
+              <w:t xml:space="preserve"> Der Spieler kann nach Beitritt eines Spiels seinen Avatar im Rahmen des vom DM erlaubten Maßes konfigurieren. Ein Spieler kann sich auch mehrere Avatare konfigurieren, mit denen er am Spiel teilnehmen kann. </w:t>
+            </w:r>
+            <w:r>
+              <w:rPr>
+                <w:rFonts w:ascii="Arial" w:hAnsi="Arial" w:cs="Arial"/>
+                <w:sz w:val="20"/>
+                <w:szCs w:val="20"/>
+              </w:rPr>
+              <w:br/>
+              <w:t xml:space="preserve">Der Spieler kann an mehreren Spielen gleichzeitig teilnehmen, muss allerdings für jedes Spiel einen anderen Avatar haben. </w:t>
+            </w:r>
+            <w:r>
+              <w:rPr>
+                <w:rFonts w:ascii="Arial" w:hAnsi="Arial" w:cs="Arial"/>
+                <w:sz w:val="20"/>
+                <w:szCs w:val="20"/>
+              </w:rPr>
+              <w:t xml:space="preserve"> </w:t>
+            </w:r>
+          </w:p>
+        </w:tc>
+      </w:tr>
+      <w:tr>
+        <w:tc>
+          <w:tcPr>
+            <w:tcW w:w="1555" w:type="dxa"/>
+          </w:tcPr>
+          <w:p>
+            <w:pPr>
+              <w:rPr>
+                <w:rFonts w:ascii="Arial" w:hAnsi="Arial" w:cs="Arial"/>
+                <w:sz w:val="20"/>
+                <w:szCs w:val="20"/>
+              </w:rPr>
+            </w:pPr>
+            <w:r>
+              <w:rPr>
+                <w:rFonts w:ascii="Arial" w:hAnsi="Arial" w:cs="Arial"/>
+                <w:sz w:val="20"/>
+                <w:szCs w:val="20"/>
+              </w:rPr>
+              <w:lastRenderedPageBreak/>
+              <w:t>/LF50/</w:t>
+            </w:r>
+          </w:p>
+        </w:tc>
+        <w:tc>
+          <w:tcPr>
+            <w:tcW w:w="7501" w:type="dxa"/>
+          </w:tcPr>
+          <w:p>
+            <w:pPr>
+              <w:rPr>
+                <w:rFonts w:ascii="Arial" w:hAnsi="Arial" w:cs="Arial"/>
+                <w:sz w:val="20"/>
+                <w:szCs w:val="20"/>
+              </w:rPr>
+            </w:pPr>
+            <w:r>
+              <w:rPr>
+                <w:rFonts w:ascii="Arial" w:hAnsi="Arial" w:cs="Arial"/>
+                <w:sz w:val="20"/>
+                <w:szCs w:val="20"/>
+              </w:rPr>
+              <w:t xml:space="preserve">Geschäftsprozess: </w:t>
+            </w:r>
+            <w:r>
+              <w:rPr>
+                <w:rFonts w:ascii="Arial" w:hAnsi="Arial" w:cs="Arial"/>
+                <w:sz w:val="20"/>
+                <w:szCs w:val="20"/>
+              </w:rPr>
+              <w:t>Anmeldung bzw. Abmeldung eines Spiels</w:t>
+            </w:r>
+          </w:p>
+        </w:tc>
+      </w:tr>
+      <w:tr>
+        <w:tc>
+          <w:tcPr>
+            <w:tcW w:w="1555" w:type="dxa"/>
+          </w:tcPr>
+          <w:p>
+            <w:pPr>
+              <w:rPr>
+                <w:rFonts w:ascii="Arial" w:hAnsi="Arial" w:cs="Arial"/>
+                <w:sz w:val="20"/>
+                <w:szCs w:val="20"/>
+              </w:rPr>
+            </w:pPr>
+          </w:p>
+        </w:tc>
+        <w:tc>
+          <w:tcPr>
+            <w:tcW w:w="7501" w:type="dxa"/>
+          </w:tcPr>
+          <w:p>
+            <w:pPr>
+              <w:rPr>
+                <w:rFonts w:ascii="Arial" w:hAnsi="Arial" w:cs="Arial"/>
+                <w:sz w:val="20"/>
+                <w:szCs w:val="20"/>
+              </w:rPr>
+            </w:pPr>
+            <w:r>
+              <w:rPr>
+                <w:rFonts w:ascii="Arial" w:hAnsi="Arial" w:cs="Arial"/>
+                <w:sz w:val="20"/>
+                <w:szCs w:val="20"/>
+              </w:rPr>
+              <w:t xml:space="preserve">Akteur: </w:t>
+            </w:r>
+            <w:r>
+              <w:rPr>
+                <w:rFonts w:ascii="Arial" w:hAnsi="Arial" w:cs="Arial"/>
+                <w:sz w:val="20"/>
+                <w:szCs w:val="20"/>
+              </w:rPr>
+              <w:t>Spieler</w:t>
+            </w:r>
+          </w:p>
+        </w:tc>
+      </w:tr>
+      <w:tr>
+        <w:tc>
+          <w:tcPr>
+            <w:tcW w:w="1555" w:type="dxa"/>
+          </w:tcPr>
+          <w:p>
+            <w:pPr>
+              <w:rPr>
+                <w:rFonts w:ascii="Arial" w:hAnsi="Arial" w:cs="Arial"/>
+                <w:sz w:val="20"/>
+                <w:szCs w:val="20"/>
+              </w:rPr>
+            </w:pPr>
+          </w:p>
+        </w:tc>
+        <w:tc>
+          <w:tcPr>
+            <w:tcW w:w="7501" w:type="dxa"/>
+          </w:tcPr>
+          <w:p>
+            <w:pPr>
+              <w:rPr>
+                <w:rFonts w:ascii="Arial" w:hAnsi="Arial" w:cs="Arial"/>
+                <w:sz w:val="20"/>
+                <w:szCs w:val="20"/>
+              </w:rPr>
+            </w:pPr>
+            <w:r>
+              <w:rPr>
+                <w:rFonts w:ascii="Arial" w:hAnsi="Arial" w:cs="Arial"/>
+                <w:sz w:val="20"/>
+                <w:szCs w:val="20"/>
+              </w:rPr>
+              <w:t>Beschreibung:</w:t>
+            </w:r>
+            <w:r>
+              <w:rPr>
+                <w:rFonts w:ascii="Arial" w:hAnsi="Arial" w:cs="Arial"/>
+                <w:sz w:val="20"/>
+                <w:szCs w:val="20"/>
+              </w:rPr>
+              <w:t xml:space="preserve"> Der Spieler kann sich zu einem verfügbaren Spiel anmelden und sich von einem Spiel, bei dem er angemeldet ist, wieder abmelden. Bei Anmeldung zu einem Spiel erhält er die Möglichkeit, seinen Avatar im Rahmen der vom DM zugelassenen Möglichkeiten zu konfigurieren und kann den Startraum betreten. Meldet der Spieler sich wieder ab, werden seine Daten gespeichert und bei der nächsten Anmeldung bereitgestellt.</w:t>
+            </w:r>
+          </w:p>
+        </w:tc>
+      </w:tr>
+      <w:tr>
+        <w:tc>
+          <w:tcPr>
+            <w:tcW w:w="1555" w:type="dxa"/>
+          </w:tcPr>
+          <w:p>
+            <w:pPr>
+              <w:rPr>
+                <w:rFonts w:ascii="Arial" w:hAnsi="Arial" w:cs="Arial"/>
+                <w:sz w:val="20"/>
+                <w:szCs w:val="20"/>
+              </w:rPr>
+            </w:pPr>
+            <w:r>
+              <w:rPr>
+                <w:rFonts w:ascii="Arial" w:hAnsi="Arial" w:cs="Arial"/>
+                <w:sz w:val="20"/>
+                <w:szCs w:val="20"/>
+              </w:rPr>
+              <w:t>/LF60/</w:t>
+            </w:r>
+          </w:p>
+        </w:tc>
+        <w:tc>
+          <w:tcPr>
+            <w:tcW w:w="7501" w:type="dxa"/>
+          </w:tcPr>
+          <w:p>
+            <w:pPr>
+              <w:rPr>
+                <w:rFonts w:ascii="Arial" w:hAnsi="Arial" w:cs="Arial"/>
+                <w:sz w:val="20"/>
+                <w:szCs w:val="20"/>
+              </w:rPr>
+            </w:pPr>
+            <w:r>
+              <w:rPr>
+                <w:rFonts w:ascii="Arial" w:hAnsi="Arial" w:cs="Arial"/>
+                <w:sz w:val="20"/>
+                <w:szCs w:val="20"/>
+              </w:rPr>
+              <w:t xml:space="preserve">Geschäftsprozess: </w:t>
+            </w:r>
+            <w:r>
+              <w:rPr>
+                <w:rFonts w:ascii="Arial" w:hAnsi="Arial" w:cs="Arial"/>
+                <w:sz w:val="20"/>
+                <w:szCs w:val="20"/>
+              </w:rPr>
+              <w:t>Spielverlauf</w:t>
+            </w:r>
+          </w:p>
+        </w:tc>
+      </w:tr>
+      <w:tr>
+        <w:tc>
+          <w:tcPr>
+            <w:tcW w:w="1555" w:type="dxa"/>
+          </w:tcPr>
+          <w:p>
+            <w:pPr>
+              <w:rPr>
+                <w:rFonts w:ascii="Arial" w:hAnsi="Arial" w:cs="Arial"/>
+                <w:sz w:val="20"/>
+                <w:szCs w:val="20"/>
+              </w:rPr>
+            </w:pPr>
+          </w:p>
+        </w:tc>
+        <w:tc>
+          <w:tcPr>
+            <w:tcW w:w="7501" w:type="dxa"/>
+          </w:tcPr>
+          <w:p>
+            <w:pPr>
+              <w:rPr>
+                <w:rFonts w:ascii="Arial" w:hAnsi="Arial" w:cs="Arial"/>
+                <w:sz w:val="20"/>
+                <w:szCs w:val="20"/>
+              </w:rPr>
+            </w:pPr>
+            <w:r>
+              <w:rPr>
+                <w:rFonts w:ascii="Arial" w:hAnsi="Arial" w:cs="Arial"/>
+                <w:sz w:val="20"/>
+                <w:szCs w:val="20"/>
+              </w:rPr>
+              <w:t xml:space="preserve">Akteur: </w:t>
+            </w:r>
+            <w:proofErr w:type="spellStart"/>
+            <w:r>
+              <w:rPr>
+                <w:rFonts w:ascii="Arial" w:hAnsi="Arial" w:cs="Arial"/>
+                <w:sz w:val="20"/>
+                <w:szCs w:val="20"/>
+              </w:rPr>
+              <w:t>Dungeon</w:t>
+            </w:r>
+            <w:proofErr w:type="spellEnd"/>
+            <w:r>
+              <w:rPr>
+                <w:rFonts w:ascii="Arial" w:hAnsi="Arial" w:cs="Arial"/>
+                <w:sz w:val="20"/>
+                <w:szCs w:val="20"/>
+              </w:rPr>
+              <w:t xml:space="preserve"> Master, Spieler</w:t>
+            </w:r>
+          </w:p>
+        </w:tc>
+      </w:tr>
+      <w:tr>
+        <w:tc>
+          <w:tcPr>
+            <w:tcW w:w="1555" w:type="dxa"/>
+          </w:tcPr>
+          <w:p>
+            <w:pPr>
+              <w:rPr>
+                <w:rFonts w:ascii="Arial" w:hAnsi="Arial" w:cs="Arial"/>
+                <w:sz w:val="20"/>
+                <w:szCs w:val="20"/>
+              </w:rPr>
+            </w:pPr>
+          </w:p>
+        </w:tc>
+        <w:tc>
+          <w:tcPr>
+            <w:tcW w:w="7501" w:type="dxa"/>
+          </w:tcPr>
+          <w:p>
+            <w:pPr>
+              <w:rPr>
+                <w:rFonts w:ascii="Arial" w:hAnsi="Arial" w:cs="Arial"/>
+                <w:sz w:val="20"/>
+                <w:szCs w:val="20"/>
+              </w:rPr>
+            </w:pPr>
+            <w:r>
+              <w:rPr>
+                <w:rFonts w:ascii="Arial" w:hAnsi="Arial" w:cs="Arial"/>
+                <w:sz w:val="20"/>
+                <w:szCs w:val="20"/>
+              </w:rPr>
+              <w:t>Beschreibung:</w:t>
+            </w:r>
+            <w:r>
+              <w:rPr>
+                <w:rFonts w:ascii="Arial" w:hAnsi="Arial" w:cs="Arial"/>
+                <w:sz w:val="20"/>
+                <w:szCs w:val="20"/>
+              </w:rPr>
+              <w:t xml:space="preserve"> Im Spielverlauf </w:t>
+            </w:r>
+            <w:r>
+              <w:rPr>
+                <w:rFonts w:ascii="Arial" w:hAnsi="Arial" w:cs="Arial"/>
+                <w:sz w:val="20"/>
+                <w:szCs w:val="20"/>
+              </w:rPr>
+              <w:t xml:space="preserve">kann der Spieler Aktionen, die vom </w:t>
+            </w:r>
+            <w:proofErr w:type="spellStart"/>
+            <w:r>
+              <w:rPr>
+                <w:rFonts w:ascii="Arial" w:hAnsi="Arial" w:cs="Arial"/>
+                <w:sz w:val="20"/>
+                <w:szCs w:val="20"/>
+              </w:rPr>
+              <w:t>Dungeon</w:t>
+            </w:r>
+            <w:proofErr w:type="spellEnd"/>
+            <w:r>
+              <w:rPr>
+                <w:rFonts w:ascii="Arial" w:hAnsi="Arial" w:cs="Arial"/>
+                <w:sz w:val="20"/>
+                <w:szCs w:val="20"/>
+              </w:rPr>
+              <w:t xml:space="preserve"> Master definiert wurden, durchführen. Er kann auf diese mit Interaktion reagieren oder sich einer anderen Aktion zuwenden. Während des Spielverlaufes können Spieler (als Gruppe oder einzeln) mit dem </w:t>
+            </w:r>
+            <w:proofErr w:type="spellStart"/>
+            <w:r>
+              <w:rPr>
+                <w:rFonts w:ascii="Arial" w:hAnsi="Arial" w:cs="Arial"/>
+                <w:sz w:val="20"/>
+                <w:szCs w:val="20"/>
+              </w:rPr>
+              <w:t>Dungeon</w:t>
+            </w:r>
+            <w:proofErr w:type="spellEnd"/>
+            <w:r>
+              <w:rPr>
+                <w:rFonts w:ascii="Arial" w:hAnsi="Arial" w:cs="Arial"/>
+                <w:sz w:val="20"/>
+                <w:szCs w:val="20"/>
+              </w:rPr>
+              <w:t xml:space="preserve"> Master interagieren. Der Spieler kann Räume (nach </w:t>
+            </w:r>
+            <w:proofErr w:type="spellStart"/>
+            <w:r>
+              <w:rPr>
+                <w:rFonts w:ascii="Arial" w:hAnsi="Arial" w:cs="Arial"/>
+                <w:sz w:val="20"/>
+                <w:szCs w:val="20"/>
+              </w:rPr>
+              <w:t>Definiton</w:t>
+            </w:r>
+            <w:proofErr w:type="spellEnd"/>
+            <w:r>
+              <w:rPr>
+                <w:rFonts w:ascii="Arial" w:hAnsi="Arial" w:cs="Arial"/>
+                <w:sz w:val="20"/>
+                <w:szCs w:val="20"/>
+              </w:rPr>
+              <w:t xml:space="preserve"> des </w:t>
+            </w:r>
+            <w:proofErr w:type="spellStart"/>
+            <w:r>
+              <w:rPr>
+                <w:rFonts w:ascii="Arial" w:hAnsi="Arial" w:cs="Arial"/>
+                <w:sz w:val="20"/>
+                <w:szCs w:val="20"/>
+              </w:rPr>
+              <w:t>Dungeon</w:t>
+            </w:r>
+            <w:proofErr w:type="spellEnd"/>
+            <w:r>
+              <w:rPr>
+                <w:rFonts w:ascii="Arial" w:hAnsi="Arial" w:cs="Arial"/>
+                <w:sz w:val="20"/>
+                <w:szCs w:val="20"/>
+              </w:rPr>
+              <w:t xml:space="preserve"> Masters) betreten.</w:t>
+            </w:r>
+          </w:p>
+        </w:tc>
+      </w:tr>
+      <w:tr>
+        <w:tc>
+          <w:tcPr>
+            <w:tcW w:w="1555" w:type="dxa"/>
+          </w:tcPr>
+          <w:p>
+            <w:pPr>
+              <w:rPr>
+                <w:rFonts w:ascii="Arial" w:hAnsi="Arial" w:cs="Arial"/>
+                <w:sz w:val="20"/>
+                <w:szCs w:val="20"/>
+              </w:rPr>
+            </w:pPr>
+            <w:r>
+              <w:rPr>
+                <w:rFonts w:ascii="Arial" w:hAnsi="Arial" w:cs="Arial"/>
+                <w:sz w:val="20"/>
+                <w:szCs w:val="20"/>
+              </w:rPr>
+              <w:t>/LF70/</w:t>
+            </w:r>
+          </w:p>
+        </w:tc>
+        <w:tc>
+          <w:tcPr>
+            <w:tcW w:w="7501" w:type="dxa"/>
+          </w:tcPr>
+          <w:p>
+            <w:pPr>
+              <w:rPr>
+                <w:rFonts w:ascii="Arial" w:hAnsi="Arial" w:cs="Arial"/>
+                <w:sz w:val="20"/>
+                <w:szCs w:val="20"/>
+              </w:rPr>
+            </w:pPr>
+            <w:r>
+              <w:rPr>
+                <w:rFonts w:ascii="Arial" w:hAnsi="Arial" w:cs="Arial"/>
+                <w:sz w:val="20"/>
+                <w:szCs w:val="20"/>
+              </w:rPr>
+              <w:t xml:space="preserve">Geschäftsprozess: </w:t>
+            </w:r>
+            <w:r>
+              <w:rPr>
+                <w:rFonts w:ascii="Arial" w:hAnsi="Arial" w:cs="Arial"/>
+                <w:sz w:val="20"/>
+                <w:szCs w:val="20"/>
+              </w:rPr>
+              <w:t>Mit anderen Spielern chatten</w:t>
+            </w:r>
+          </w:p>
+        </w:tc>
+      </w:tr>
+      <w:tr>
+        <w:tc>
+          <w:tcPr>
+            <w:tcW w:w="1555" w:type="dxa"/>
+          </w:tcPr>
+          <w:p>
+            <w:pPr>
+              <w:rPr>
+                <w:rFonts w:ascii="Arial" w:hAnsi="Arial" w:cs="Arial"/>
+                <w:sz w:val="20"/>
+                <w:szCs w:val="20"/>
+              </w:rPr>
+            </w:pPr>
+          </w:p>
+        </w:tc>
+        <w:tc>
+          <w:tcPr>
+            <w:tcW w:w="7501" w:type="dxa"/>
+          </w:tcPr>
+          <w:p>
+            <w:pPr>
+              <w:rPr>
+                <w:rFonts w:ascii="Arial" w:hAnsi="Arial" w:cs="Arial"/>
+                <w:sz w:val="20"/>
+                <w:szCs w:val="20"/>
+              </w:rPr>
+            </w:pPr>
+            <w:r>
+              <w:rPr>
+                <w:rFonts w:ascii="Arial" w:hAnsi="Arial" w:cs="Arial"/>
+                <w:sz w:val="20"/>
+                <w:szCs w:val="20"/>
+              </w:rPr>
+              <w:t xml:space="preserve">Akteur: </w:t>
+            </w:r>
+            <w:r>
+              <w:rPr>
+                <w:rFonts w:ascii="Arial" w:hAnsi="Arial" w:cs="Arial"/>
+                <w:sz w:val="20"/>
+                <w:szCs w:val="20"/>
+              </w:rPr>
+              <w:t xml:space="preserve">Spieler, </w:t>
+            </w:r>
+            <w:proofErr w:type="spellStart"/>
+            <w:r>
+              <w:rPr>
+                <w:rFonts w:ascii="Arial" w:hAnsi="Arial" w:cs="Arial"/>
+                <w:sz w:val="20"/>
+                <w:szCs w:val="20"/>
+              </w:rPr>
+              <w:t>Dungeon</w:t>
+            </w:r>
+            <w:proofErr w:type="spellEnd"/>
+            <w:r>
+              <w:rPr>
+                <w:rFonts w:ascii="Arial" w:hAnsi="Arial" w:cs="Arial"/>
+                <w:sz w:val="20"/>
+                <w:szCs w:val="20"/>
+              </w:rPr>
+              <w:t xml:space="preserve"> Master</w:t>
+            </w:r>
+          </w:p>
+        </w:tc>
+      </w:tr>
+      <w:tr>
+        <w:tc>
+          <w:tcPr>
+            <w:tcW w:w="1555" w:type="dxa"/>
+          </w:tcPr>
+          <w:p>
+            <w:pPr>
+              <w:rPr>
+                <w:rFonts w:ascii="Arial" w:hAnsi="Arial" w:cs="Arial"/>
+                <w:sz w:val="20"/>
+                <w:szCs w:val="20"/>
+              </w:rPr>
+            </w:pPr>
+          </w:p>
+        </w:tc>
+        <w:tc>
+          <w:tcPr>
+            <w:tcW w:w="7501" w:type="dxa"/>
+          </w:tcPr>
+          <w:p>
+            <w:pPr>
+              <w:rPr>
+                <w:rFonts w:ascii="Arial" w:hAnsi="Arial" w:cs="Arial"/>
+                <w:sz w:val="20"/>
+                <w:szCs w:val="20"/>
+              </w:rPr>
+            </w:pPr>
+            <w:r>
+              <w:rPr>
+                <w:rFonts w:ascii="Arial" w:hAnsi="Arial" w:cs="Arial"/>
+                <w:sz w:val="20"/>
+                <w:szCs w:val="20"/>
+              </w:rPr>
+              <w:t>Beschreibung:</w:t>
+            </w:r>
+            <w:r>
+              <w:rPr>
+                <w:rFonts w:ascii="Arial" w:hAnsi="Arial" w:cs="Arial"/>
+                <w:sz w:val="20"/>
+                <w:szCs w:val="20"/>
+              </w:rPr>
+              <w:t xml:space="preserve"> Jeder Spieler im Raum sowie der </w:t>
+            </w:r>
+            <w:proofErr w:type="spellStart"/>
+            <w:r>
+              <w:rPr>
+                <w:rFonts w:ascii="Arial" w:hAnsi="Arial" w:cs="Arial"/>
+                <w:sz w:val="20"/>
+                <w:szCs w:val="20"/>
+              </w:rPr>
+              <w:t>Dungeon</w:t>
+            </w:r>
+            <w:proofErr w:type="spellEnd"/>
+            <w:r>
+              <w:rPr>
+                <w:rFonts w:ascii="Arial" w:hAnsi="Arial" w:cs="Arial"/>
+                <w:sz w:val="20"/>
+                <w:szCs w:val="20"/>
+              </w:rPr>
+              <w:t xml:space="preserve"> Master können über einen öffentlichen Chat kommunizieren. Jeder Spieler, der im gleichen Raum ist, kann die Unterhaltung sehen. Zusätzlich können Spieler sich privat ansprechen, also „flüstern“, wenn der Flüsterpartner im gleichen Raum befindlich ist. </w:t>
+            </w:r>
+            <w:r>
+              <w:rPr>
+                <w:rFonts w:ascii="Arial" w:hAnsi="Arial" w:cs="Arial"/>
+                <w:sz w:val="20"/>
+                <w:szCs w:val="20"/>
+              </w:rPr>
+              <w:br/>
+              <w:t xml:space="preserve">Der </w:t>
+            </w:r>
+            <w:proofErr w:type="spellStart"/>
+            <w:r>
+              <w:rPr>
+                <w:rFonts w:ascii="Arial" w:hAnsi="Arial" w:cs="Arial"/>
+                <w:sz w:val="20"/>
+                <w:szCs w:val="20"/>
+              </w:rPr>
+              <w:t>Dungeon</w:t>
+            </w:r>
+            <w:proofErr w:type="spellEnd"/>
+            <w:r>
+              <w:rPr>
+                <w:rFonts w:ascii="Arial" w:hAnsi="Arial" w:cs="Arial"/>
+                <w:sz w:val="20"/>
+                <w:szCs w:val="20"/>
+              </w:rPr>
+              <w:t xml:space="preserve"> Master kann von jedem Raum aus am Chat teilnehmen und </w:t>
+            </w:r>
+            <w:proofErr w:type="spellStart"/>
+            <w:r>
+              <w:rPr>
+                <w:rFonts w:ascii="Arial" w:hAnsi="Arial" w:cs="Arial"/>
+                <w:sz w:val="20"/>
+                <w:szCs w:val="20"/>
+              </w:rPr>
+              <w:t>angeflüstert</w:t>
+            </w:r>
+            <w:proofErr w:type="spellEnd"/>
+            <w:r>
+              <w:rPr>
+                <w:rFonts w:ascii="Arial" w:hAnsi="Arial" w:cs="Arial"/>
+                <w:sz w:val="20"/>
+                <w:szCs w:val="20"/>
+              </w:rPr>
+              <w:t xml:space="preserve"> werden. Zusätzlich kann der </w:t>
+            </w:r>
+            <w:proofErr w:type="spellStart"/>
+            <w:r>
+              <w:rPr>
+                <w:rFonts w:ascii="Arial" w:hAnsi="Arial" w:cs="Arial"/>
+                <w:sz w:val="20"/>
+                <w:szCs w:val="20"/>
+              </w:rPr>
+              <w:t>Dungeon</w:t>
+            </w:r>
+            <w:proofErr w:type="spellEnd"/>
+            <w:r>
+              <w:rPr>
+                <w:rFonts w:ascii="Arial" w:hAnsi="Arial" w:cs="Arial"/>
+                <w:sz w:val="20"/>
+                <w:szCs w:val="20"/>
+              </w:rPr>
+              <w:t xml:space="preserve"> Master den Namen eines Monsters/ anderen Spielers annehmen, um in seinem Namen zu reden. </w:t>
+            </w:r>
+          </w:p>
+        </w:tc>
+      </w:tr>
+      <w:tr>
+        <w:tc>
+          <w:tcPr>
+            <w:tcW w:w="1555" w:type="dxa"/>
+          </w:tcPr>
+          <w:p>
+            <w:pPr>
+              <w:rPr>
+                <w:rFonts w:ascii="Arial" w:hAnsi="Arial" w:cs="Arial"/>
+                <w:sz w:val="20"/>
+                <w:szCs w:val="20"/>
+              </w:rPr>
+            </w:pPr>
+            <w:r>
+              <w:rPr>
+                <w:rFonts w:ascii="Arial" w:hAnsi="Arial" w:cs="Arial"/>
+                <w:sz w:val="20"/>
+                <w:szCs w:val="20"/>
+              </w:rPr>
+              <w:t>/LF</w:t>
+            </w:r>
+            <w:r>
+              <w:rPr>
+                <w:rFonts w:ascii="Arial" w:hAnsi="Arial" w:cs="Arial"/>
+                <w:sz w:val="20"/>
+                <w:szCs w:val="20"/>
+              </w:rPr>
+              <w:t>8</w:t>
+            </w:r>
+            <w:r>
+              <w:rPr>
+                <w:rFonts w:ascii="Arial" w:hAnsi="Arial" w:cs="Arial"/>
+                <w:sz w:val="20"/>
+                <w:szCs w:val="20"/>
+              </w:rPr>
+              <w:t>0/</w:t>
+            </w:r>
+          </w:p>
+        </w:tc>
+        <w:tc>
+          <w:tcPr>
+            <w:tcW w:w="7501" w:type="dxa"/>
+          </w:tcPr>
+          <w:p>
+            <w:pPr>
+              <w:rPr>
+                <w:rFonts w:ascii="Arial" w:hAnsi="Arial" w:cs="Arial"/>
+                <w:sz w:val="20"/>
+                <w:szCs w:val="20"/>
+              </w:rPr>
+            </w:pPr>
+            <w:r>
+              <w:rPr>
+                <w:rFonts w:ascii="Arial" w:hAnsi="Arial" w:cs="Arial"/>
+                <w:sz w:val="20"/>
+                <w:szCs w:val="20"/>
+              </w:rPr>
+              <w:t xml:space="preserve">Geschäftsprozess: </w:t>
+            </w:r>
+            <w:r>
+              <w:rPr>
+                <w:rFonts w:ascii="Arial" w:hAnsi="Arial" w:cs="Arial"/>
+                <w:sz w:val="20"/>
+                <w:szCs w:val="20"/>
+              </w:rPr>
+              <w:t>Mit anderen Spielern flüstern</w:t>
+            </w:r>
+          </w:p>
+        </w:tc>
+      </w:tr>
+      <w:tr>
+        <w:tc>
+          <w:tcPr>
+            <w:tcW w:w="1555" w:type="dxa"/>
+          </w:tcPr>
+          <w:p>
+            <w:pPr>
+              <w:rPr>
+                <w:rFonts w:ascii="Arial" w:hAnsi="Arial" w:cs="Arial"/>
+                <w:sz w:val="20"/>
+                <w:szCs w:val="20"/>
+              </w:rPr>
+            </w:pPr>
+          </w:p>
+        </w:tc>
+        <w:tc>
+          <w:tcPr>
+            <w:tcW w:w="7501" w:type="dxa"/>
+          </w:tcPr>
+          <w:p>
+            <w:pPr>
+              <w:rPr>
+                <w:rFonts w:ascii="Arial" w:hAnsi="Arial" w:cs="Arial"/>
+                <w:sz w:val="20"/>
+                <w:szCs w:val="20"/>
+              </w:rPr>
+            </w:pPr>
+            <w:r>
+              <w:rPr>
+                <w:rFonts w:ascii="Arial" w:hAnsi="Arial" w:cs="Arial"/>
+                <w:sz w:val="20"/>
+                <w:szCs w:val="20"/>
+              </w:rPr>
+              <w:t xml:space="preserve">Akteur: </w:t>
+            </w:r>
+            <w:r>
+              <w:rPr>
+                <w:rFonts w:ascii="Arial" w:hAnsi="Arial" w:cs="Arial"/>
+                <w:sz w:val="20"/>
+                <w:szCs w:val="20"/>
+              </w:rPr>
+              <w:t xml:space="preserve">Spieler, </w:t>
+            </w:r>
+            <w:proofErr w:type="spellStart"/>
+            <w:r>
+              <w:rPr>
+                <w:rFonts w:ascii="Arial" w:hAnsi="Arial" w:cs="Arial"/>
+                <w:sz w:val="20"/>
+                <w:szCs w:val="20"/>
+              </w:rPr>
+              <w:t>Dungeon</w:t>
+            </w:r>
+            <w:proofErr w:type="spellEnd"/>
+            <w:r>
+              <w:rPr>
+                <w:rFonts w:ascii="Arial" w:hAnsi="Arial" w:cs="Arial"/>
+                <w:sz w:val="20"/>
+                <w:szCs w:val="20"/>
+              </w:rPr>
+              <w:t xml:space="preserve"> Master</w:t>
+            </w:r>
+          </w:p>
+        </w:tc>
+      </w:tr>
+      <w:tr>
+        <w:tc>
+          <w:tcPr>
+            <w:tcW w:w="1555" w:type="dxa"/>
+          </w:tcPr>
+          <w:p>
+            <w:pPr>
+              <w:rPr>
+                <w:rFonts w:ascii="Arial" w:hAnsi="Arial" w:cs="Arial"/>
+                <w:sz w:val="20"/>
+                <w:szCs w:val="20"/>
+              </w:rPr>
+            </w:pPr>
+          </w:p>
+        </w:tc>
+        <w:tc>
+          <w:tcPr>
+            <w:tcW w:w="7501" w:type="dxa"/>
+          </w:tcPr>
+          <w:p>
+            <w:pPr>
+              <w:rPr>
+                <w:rFonts w:ascii="Arial" w:hAnsi="Arial" w:cs="Arial"/>
+                <w:sz w:val="20"/>
+                <w:szCs w:val="20"/>
+              </w:rPr>
+            </w:pPr>
+            <w:r>
+              <w:rPr>
+                <w:rFonts w:ascii="Arial" w:hAnsi="Arial" w:cs="Arial"/>
+                <w:sz w:val="20"/>
+                <w:szCs w:val="20"/>
+              </w:rPr>
+              <w:t>Beschreibung:</w:t>
+            </w:r>
+            <w:r>
+              <w:rPr>
+                <w:rFonts w:ascii="Arial" w:hAnsi="Arial" w:cs="Arial"/>
+                <w:sz w:val="20"/>
+                <w:szCs w:val="20"/>
+              </w:rPr>
+              <w:t xml:space="preserve">  Jeder Spieler kann einen anderen Spieler oder den </w:t>
+            </w:r>
+            <w:proofErr w:type="spellStart"/>
+            <w:r>
+              <w:rPr>
+                <w:rFonts w:ascii="Arial" w:hAnsi="Arial" w:cs="Arial"/>
+                <w:sz w:val="20"/>
+                <w:szCs w:val="20"/>
+              </w:rPr>
+              <w:t>Dungeon</w:t>
+            </w:r>
+            <w:proofErr w:type="spellEnd"/>
+            <w:r>
+              <w:rPr>
+                <w:rFonts w:ascii="Arial" w:hAnsi="Arial" w:cs="Arial"/>
+                <w:sz w:val="20"/>
+                <w:szCs w:val="20"/>
+              </w:rPr>
+              <w:t xml:space="preserve"> Master </w:t>
+            </w:r>
+            <w:proofErr w:type="spellStart"/>
+            <w:r>
+              <w:rPr>
+                <w:rFonts w:ascii="Arial" w:hAnsi="Arial" w:cs="Arial"/>
+                <w:sz w:val="20"/>
+                <w:szCs w:val="20"/>
+              </w:rPr>
+              <w:t>anflüstern</w:t>
+            </w:r>
+            <w:proofErr w:type="spellEnd"/>
+            <w:r>
+              <w:rPr>
+                <w:rFonts w:ascii="Arial" w:hAnsi="Arial" w:cs="Arial"/>
+                <w:sz w:val="20"/>
+                <w:szCs w:val="20"/>
+              </w:rPr>
+              <w:t xml:space="preserve">, was bedeutet, dass die Nachricht nur von dem Empfänger gesehen werden kann. Der </w:t>
+            </w:r>
+            <w:proofErr w:type="spellStart"/>
+            <w:r>
+              <w:rPr>
+                <w:rFonts w:ascii="Arial" w:hAnsi="Arial" w:cs="Arial"/>
+                <w:sz w:val="20"/>
+                <w:szCs w:val="20"/>
+              </w:rPr>
+              <w:t>Dungeon</w:t>
+            </w:r>
+            <w:proofErr w:type="spellEnd"/>
+            <w:r>
+              <w:rPr>
+                <w:rFonts w:ascii="Arial" w:hAnsi="Arial" w:cs="Arial"/>
+                <w:sz w:val="20"/>
+                <w:szCs w:val="20"/>
+              </w:rPr>
+              <w:t xml:space="preserve"> Master kann Namen von Monstern/ anderen Spielern verwenden, um ihre Rolle beim Flüstern einzunehmen. </w:t>
+            </w:r>
+          </w:p>
+        </w:tc>
+      </w:tr>
+      <w:tr>
+        <w:tc>
+          <w:tcPr>
+            <w:tcW w:w="1555" w:type="dxa"/>
+          </w:tcPr>
+          <w:p>
+            <w:pPr>
+              <w:rPr>
+                <w:rFonts w:ascii="Arial" w:hAnsi="Arial" w:cs="Arial"/>
+                <w:sz w:val="20"/>
+                <w:szCs w:val="20"/>
+              </w:rPr>
+            </w:pPr>
+            <w:r>
+              <w:rPr>
+                <w:rFonts w:ascii="Arial" w:hAnsi="Arial" w:cs="Arial"/>
+                <w:sz w:val="20"/>
+                <w:szCs w:val="20"/>
+              </w:rPr>
+              <w:t>/LF90/</w:t>
+            </w:r>
+          </w:p>
+        </w:tc>
+        <w:tc>
+          <w:tcPr>
+            <w:tcW w:w="7501" w:type="dxa"/>
+          </w:tcPr>
+          <w:p>
+            <w:pPr>
+              <w:rPr>
+                <w:rFonts w:ascii="Arial" w:hAnsi="Arial" w:cs="Arial"/>
+                <w:sz w:val="20"/>
+                <w:szCs w:val="20"/>
+              </w:rPr>
+            </w:pPr>
+            <w:r>
+              <w:rPr>
+                <w:rFonts w:ascii="Arial" w:hAnsi="Arial" w:cs="Arial"/>
+                <w:sz w:val="20"/>
+                <w:szCs w:val="20"/>
+              </w:rPr>
+              <w:t>Geschäftsprozess:</w:t>
+            </w:r>
+            <w:r>
+              <w:rPr>
+                <w:rFonts w:ascii="Arial" w:hAnsi="Arial" w:cs="Arial"/>
+                <w:sz w:val="20"/>
+                <w:szCs w:val="20"/>
+              </w:rPr>
+              <w:t xml:space="preserve"> Spielgeschehen steuern</w:t>
+            </w:r>
+          </w:p>
+        </w:tc>
+      </w:tr>
+      <w:tr>
+        <w:tc>
+          <w:tcPr>
+            <w:tcW w:w="1555" w:type="dxa"/>
+          </w:tcPr>
+          <w:p>
+            <w:pPr>
+              <w:rPr>
+                <w:rFonts w:ascii="Arial" w:hAnsi="Arial" w:cs="Arial"/>
+                <w:sz w:val="20"/>
+                <w:szCs w:val="20"/>
+              </w:rPr>
+            </w:pPr>
+          </w:p>
+        </w:tc>
+        <w:tc>
+          <w:tcPr>
+            <w:tcW w:w="7501" w:type="dxa"/>
+          </w:tcPr>
+          <w:p>
+            <w:pPr>
+              <w:rPr>
+                <w:rFonts w:ascii="Arial" w:hAnsi="Arial" w:cs="Arial"/>
+                <w:sz w:val="20"/>
+                <w:szCs w:val="20"/>
+              </w:rPr>
+            </w:pPr>
+            <w:r>
+              <w:rPr>
+                <w:rFonts w:ascii="Arial" w:hAnsi="Arial" w:cs="Arial"/>
+                <w:sz w:val="20"/>
+                <w:szCs w:val="20"/>
+              </w:rPr>
+              <w:t xml:space="preserve">Akteur: </w:t>
+            </w:r>
+            <w:proofErr w:type="spellStart"/>
+            <w:r>
+              <w:rPr>
+                <w:rFonts w:ascii="Arial" w:hAnsi="Arial" w:cs="Arial"/>
+                <w:sz w:val="20"/>
+                <w:szCs w:val="20"/>
+              </w:rPr>
+              <w:t>Dungeon</w:t>
+            </w:r>
+            <w:proofErr w:type="spellEnd"/>
+            <w:r>
+              <w:rPr>
+                <w:rFonts w:ascii="Arial" w:hAnsi="Arial" w:cs="Arial"/>
+                <w:sz w:val="20"/>
+                <w:szCs w:val="20"/>
+              </w:rPr>
+              <w:t xml:space="preserve"> Master</w:t>
+            </w:r>
+          </w:p>
+        </w:tc>
+      </w:tr>
+      <w:tr>
+        <w:tc>
+          <w:tcPr>
+            <w:tcW w:w="1555" w:type="dxa"/>
+          </w:tcPr>
+          <w:p>
+            <w:pPr>
+              <w:rPr>
+                <w:rFonts w:ascii="Arial" w:hAnsi="Arial" w:cs="Arial"/>
+                <w:sz w:val="20"/>
+                <w:szCs w:val="20"/>
+              </w:rPr>
+            </w:pPr>
+          </w:p>
+        </w:tc>
+        <w:tc>
+          <w:tcPr>
+            <w:tcW w:w="7501" w:type="dxa"/>
+          </w:tcPr>
+          <w:p>
+            <w:pPr>
+              <w:rPr>
+                <w:rFonts w:ascii="Arial" w:hAnsi="Arial" w:cs="Arial"/>
+                <w:sz w:val="20"/>
+                <w:szCs w:val="20"/>
+              </w:rPr>
+            </w:pPr>
+            <w:r>
+              <w:rPr>
+                <w:rFonts w:ascii="Arial" w:hAnsi="Arial" w:cs="Arial"/>
+                <w:sz w:val="20"/>
+                <w:szCs w:val="20"/>
+              </w:rPr>
+              <w:t>Beschreibung:</w:t>
+            </w:r>
+            <w:r>
+              <w:rPr>
+                <w:rFonts w:ascii="Arial" w:hAnsi="Arial" w:cs="Arial"/>
+                <w:sz w:val="20"/>
+                <w:szCs w:val="20"/>
+              </w:rPr>
+              <w:t xml:space="preserve"> Der </w:t>
+            </w:r>
+            <w:proofErr w:type="spellStart"/>
+            <w:r>
+              <w:rPr>
+                <w:rFonts w:ascii="Arial" w:hAnsi="Arial" w:cs="Arial"/>
+                <w:sz w:val="20"/>
+                <w:szCs w:val="20"/>
+              </w:rPr>
+              <w:t>Dungeon</w:t>
+            </w:r>
+            <w:proofErr w:type="spellEnd"/>
+            <w:r>
+              <w:rPr>
+                <w:rFonts w:ascii="Arial" w:hAnsi="Arial" w:cs="Arial"/>
+                <w:sz w:val="20"/>
+                <w:szCs w:val="20"/>
+              </w:rPr>
+              <w:t xml:space="preserve"> Master kann aktiv in das Spielgeschehen eingreifen und es steuern. Dazu zählen</w:t>
+            </w:r>
+          </w:p>
+          <w:p>
+            <w:pPr>
               <w:pStyle w:val="Listenabsatz"/>
               <w:numPr>
                 <w:ilvl w:val="0"/>
@@ -878,1445 +2364,7 @@
                 <w:sz w:val="20"/>
                 <w:szCs w:val="20"/>
               </w:rPr>
-              <w:t>Radio Button mit Wahl zwischen Spielerkonto und DM-Konto</w:t>
-            </w:r>
-          </w:p>
-          <w:p>
-            <w:pPr>
-              <w:rPr>
-                <w:rFonts w:ascii="Arial" w:hAnsi="Arial" w:cs="Arial"/>
-                <w:sz w:val="20"/>
-                <w:szCs w:val="20"/>
-              </w:rPr>
-            </w:pPr>
-            <w:r>
-              <w:rPr>
-                <w:rFonts w:ascii="Arial" w:hAnsi="Arial" w:cs="Arial"/>
-                <w:sz w:val="20"/>
-                <w:szCs w:val="20"/>
-              </w:rPr>
-              <w:t>Nach erfolgter Registrierun</w:t>
-            </w:r>
-            <w:r>
-              <w:rPr>
-                <w:rFonts w:ascii="Arial" w:hAnsi="Arial" w:cs="Arial"/>
-                <w:sz w:val="20"/>
-                <w:szCs w:val="20"/>
-              </w:rPr>
-              <w:t xml:space="preserve">g erhält der Spieler / </w:t>
-            </w:r>
-            <w:proofErr w:type="spellStart"/>
-            <w:r>
-              <w:rPr>
-                <w:rFonts w:ascii="Arial" w:hAnsi="Arial" w:cs="Arial"/>
-                <w:sz w:val="20"/>
-                <w:szCs w:val="20"/>
-              </w:rPr>
-              <w:t>Dungeon</w:t>
-            </w:r>
-            <w:proofErr w:type="spellEnd"/>
-            <w:r>
-              <w:rPr>
-                <w:rFonts w:ascii="Arial" w:hAnsi="Arial" w:cs="Arial"/>
-                <w:sz w:val="20"/>
-                <w:szCs w:val="20"/>
-              </w:rPr>
-              <w:t xml:space="preserve"> Master eine </w:t>
-            </w:r>
-            <w:proofErr w:type="spellStart"/>
-            <w:r>
-              <w:rPr>
-                <w:rFonts w:ascii="Arial" w:hAnsi="Arial" w:cs="Arial"/>
-                <w:sz w:val="20"/>
-                <w:szCs w:val="20"/>
-              </w:rPr>
-              <w:t>Email</w:t>
-            </w:r>
-            <w:proofErr w:type="spellEnd"/>
-            <w:r>
-              <w:rPr>
-                <w:rFonts w:ascii="Arial" w:hAnsi="Arial" w:cs="Arial"/>
-                <w:sz w:val="20"/>
-                <w:szCs w:val="20"/>
-              </w:rPr>
-              <w:t xml:space="preserve"> mit einem Bestätigungslink. Wenn er auf diesen klickt, öffnet sich eine neue Seite, auf der ein Passwort vergeben werden kann. Das Konto ist nun in der gewählten Position eröffnet und der Spieler / </w:t>
-            </w:r>
-            <w:proofErr w:type="spellStart"/>
-            <w:r>
-              <w:rPr>
-                <w:rFonts w:ascii="Arial" w:hAnsi="Arial" w:cs="Arial"/>
-                <w:sz w:val="20"/>
-                <w:szCs w:val="20"/>
-              </w:rPr>
-              <w:t>Dungeon</w:t>
-            </w:r>
-            <w:proofErr w:type="spellEnd"/>
-            <w:r>
-              <w:rPr>
-                <w:rFonts w:ascii="Arial" w:hAnsi="Arial" w:cs="Arial"/>
-                <w:sz w:val="20"/>
-                <w:szCs w:val="20"/>
-              </w:rPr>
-              <w:t xml:space="preserve"> Master erhält Zugang. </w:t>
-            </w:r>
-          </w:p>
-        </w:tc>
-      </w:tr>
-      <w:tr>
-        <w:tc>
-          <w:tcPr>
-            <w:tcW w:w="1555" w:type="dxa"/>
-          </w:tcPr>
-          <w:p>
-            <w:pPr>
-              <w:rPr>
-                <w:rFonts w:ascii="Arial" w:hAnsi="Arial" w:cs="Arial"/>
-                <w:sz w:val="20"/>
-                <w:szCs w:val="20"/>
-              </w:rPr>
-            </w:pPr>
-            <w:r>
-              <w:rPr>
-                <w:rFonts w:ascii="Arial" w:hAnsi="Arial" w:cs="Arial"/>
-                <w:sz w:val="20"/>
-                <w:szCs w:val="20"/>
-              </w:rPr>
-              <w:t>/LF30/</w:t>
-            </w:r>
-          </w:p>
-        </w:tc>
-        <w:tc>
-          <w:tcPr>
-            <w:tcW w:w="7501" w:type="dxa"/>
-          </w:tcPr>
-          <w:p>
-            <w:pPr>
-              <w:rPr>
-                <w:rFonts w:ascii="Arial" w:hAnsi="Arial" w:cs="Arial"/>
-                <w:sz w:val="20"/>
-                <w:szCs w:val="20"/>
-              </w:rPr>
-            </w:pPr>
-            <w:r>
-              <w:rPr>
-                <w:rFonts w:ascii="Arial" w:hAnsi="Arial" w:cs="Arial"/>
-                <w:sz w:val="20"/>
-                <w:szCs w:val="20"/>
-              </w:rPr>
-              <w:t xml:space="preserve">Geschäftsprozess: </w:t>
-            </w:r>
-            <w:r>
-              <w:rPr>
-                <w:rFonts w:ascii="Arial" w:hAnsi="Arial" w:cs="Arial"/>
-                <w:sz w:val="20"/>
-                <w:szCs w:val="20"/>
-              </w:rPr>
-              <w:t xml:space="preserve">Anmeldung auf Plattform – </w:t>
-            </w:r>
-            <w:proofErr w:type="spellStart"/>
-            <w:r>
-              <w:rPr>
-                <w:rFonts w:ascii="Arial" w:hAnsi="Arial" w:cs="Arial"/>
-                <w:sz w:val="20"/>
-                <w:szCs w:val="20"/>
-              </w:rPr>
-              <w:t>Dungeon</w:t>
-            </w:r>
-            <w:proofErr w:type="spellEnd"/>
-            <w:r>
-              <w:rPr>
-                <w:rFonts w:ascii="Arial" w:hAnsi="Arial" w:cs="Arial"/>
-                <w:sz w:val="20"/>
-                <w:szCs w:val="20"/>
-              </w:rPr>
-              <w:t xml:space="preserve"> Master</w:t>
-            </w:r>
-          </w:p>
-        </w:tc>
-      </w:tr>
-      <w:tr>
-        <w:tc>
-          <w:tcPr>
-            <w:tcW w:w="1555" w:type="dxa"/>
-          </w:tcPr>
-          <w:p>
-            <w:pPr>
-              <w:rPr>
-                <w:rFonts w:ascii="Arial" w:hAnsi="Arial" w:cs="Arial"/>
-                <w:sz w:val="20"/>
-                <w:szCs w:val="20"/>
-              </w:rPr>
-            </w:pPr>
-          </w:p>
-        </w:tc>
-        <w:tc>
-          <w:tcPr>
-            <w:tcW w:w="7501" w:type="dxa"/>
-          </w:tcPr>
-          <w:p>
-            <w:pPr>
-              <w:rPr>
-                <w:rFonts w:ascii="Arial" w:hAnsi="Arial" w:cs="Arial"/>
-                <w:sz w:val="20"/>
-                <w:szCs w:val="20"/>
-              </w:rPr>
-            </w:pPr>
-            <w:r>
-              <w:rPr>
-                <w:rFonts w:ascii="Arial" w:hAnsi="Arial" w:cs="Arial"/>
-                <w:sz w:val="20"/>
-                <w:szCs w:val="20"/>
-              </w:rPr>
-              <w:t xml:space="preserve">Akteur: </w:t>
-            </w:r>
-            <w:proofErr w:type="spellStart"/>
-            <w:r>
-              <w:rPr>
-                <w:rFonts w:ascii="Arial" w:hAnsi="Arial" w:cs="Arial"/>
-                <w:sz w:val="20"/>
-                <w:szCs w:val="20"/>
-              </w:rPr>
-              <w:t>Dungeon</w:t>
-            </w:r>
-            <w:proofErr w:type="spellEnd"/>
-            <w:r>
-              <w:rPr>
-                <w:rFonts w:ascii="Arial" w:hAnsi="Arial" w:cs="Arial"/>
-                <w:sz w:val="20"/>
-                <w:szCs w:val="20"/>
-              </w:rPr>
-              <w:t xml:space="preserve"> Master </w:t>
-            </w:r>
-          </w:p>
-        </w:tc>
-      </w:tr>
-      <w:tr>
-        <w:tc>
-          <w:tcPr>
-            <w:tcW w:w="1555" w:type="dxa"/>
-          </w:tcPr>
-          <w:p>
-            <w:pPr>
-              <w:rPr>
-                <w:rFonts w:ascii="Arial" w:hAnsi="Arial" w:cs="Arial"/>
-                <w:sz w:val="20"/>
-                <w:szCs w:val="20"/>
-              </w:rPr>
-            </w:pPr>
-          </w:p>
-        </w:tc>
-        <w:tc>
-          <w:tcPr>
-            <w:tcW w:w="7501" w:type="dxa"/>
-          </w:tcPr>
-          <w:p>
-            <w:pPr>
-              <w:rPr>
-                <w:rFonts w:ascii="Arial" w:hAnsi="Arial" w:cs="Arial"/>
-                <w:sz w:val="20"/>
-                <w:szCs w:val="20"/>
-              </w:rPr>
-            </w:pPr>
-            <w:r>
-              <w:rPr>
-                <w:rFonts w:ascii="Arial" w:hAnsi="Arial" w:cs="Arial"/>
-                <w:sz w:val="20"/>
-                <w:szCs w:val="20"/>
-              </w:rPr>
-              <w:t>Beschreibung:</w:t>
-            </w:r>
-            <w:r>
-              <w:rPr>
-                <w:rFonts w:ascii="Arial" w:hAnsi="Arial" w:cs="Arial"/>
-                <w:sz w:val="20"/>
-                <w:szCs w:val="20"/>
-              </w:rPr>
-              <w:t xml:space="preserve"> Der </w:t>
-            </w:r>
-            <w:proofErr w:type="spellStart"/>
-            <w:r>
-              <w:rPr>
-                <w:rFonts w:ascii="Arial" w:hAnsi="Arial" w:cs="Arial"/>
-                <w:sz w:val="20"/>
-                <w:szCs w:val="20"/>
-              </w:rPr>
-              <w:t>Dungeon</w:t>
-            </w:r>
-            <w:proofErr w:type="spellEnd"/>
-            <w:r>
-              <w:rPr>
-                <w:rFonts w:ascii="Arial" w:hAnsi="Arial" w:cs="Arial"/>
-                <w:sz w:val="20"/>
-                <w:szCs w:val="20"/>
-              </w:rPr>
-              <w:t xml:space="preserve"> Master meldet sich auf der Plattform an. Er sieht eine Übersicht über seine bisher erstellten Spiele, die Spiele anderer DMs und einen Button, der ihm das Anlegen eines neuen Spiels ermöglicht. </w:t>
-            </w:r>
-          </w:p>
-        </w:tc>
-      </w:tr>
-      <w:tr>
-        <w:tc>
-          <w:tcPr>
-            <w:tcW w:w="1555" w:type="dxa"/>
-          </w:tcPr>
-          <w:p>
-            <w:pPr>
-              <w:rPr>
-                <w:rFonts w:ascii="Arial" w:hAnsi="Arial" w:cs="Arial"/>
-                <w:sz w:val="20"/>
-                <w:szCs w:val="20"/>
-              </w:rPr>
-            </w:pPr>
-            <w:r>
-              <w:rPr>
-                <w:rFonts w:ascii="Arial" w:hAnsi="Arial" w:cs="Arial"/>
-                <w:sz w:val="20"/>
-                <w:szCs w:val="20"/>
-              </w:rPr>
-              <w:t>/LF</w:t>
-            </w:r>
-            <w:r>
-              <w:rPr>
-                <w:rFonts w:ascii="Arial" w:hAnsi="Arial" w:cs="Arial"/>
-                <w:sz w:val="20"/>
-                <w:szCs w:val="20"/>
-              </w:rPr>
-              <w:t>4</w:t>
-            </w:r>
-            <w:r>
-              <w:rPr>
-                <w:rFonts w:ascii="Arial" w:hAnsi="Arial" w:cs="Arial"/>
-                <w:sz w:val="20"/>
-                <w:szCs w:val="20"/>
-              </w:rPr>
-              <w:t>0/</w:t>
-            </w:r>
-          </w:p>
-        </w:tc>
-        <w:tc>
-          <w:tcPr>
-            <w:tcW w:w="7501" w:type="dxa"/>
-          </w:tcPr>
-          <w:p>
-            <w:pPr>
-              <w:rPr>
-                <w:rFonts w:ascii="Arial" w:hAnsi="Arial" w:cs="Arial"/>
-                <w:sz w:val="20"/>
-                <w:szCs w:val="20"/>
-              </w:rPr>
-            </w:pPr>
-            <w:r>
-              <w:rPr>
-                <w:rFonts w:ascii="Arial" w:hAnsi="Arial" w:cs="Arial"/>
-                <w:sz w:val="20"/>
-                <w:szCs w:val="20"/>
-              </w:rPr>
-              <w:t>Geschäftsprozess:</w:t>
-            </w:r>
-            <w:r>
-              <w:rPr>
-                <w:rFonts w:ascii="Arial" w:hAnsi="Arial" w:cs="Arial"/>
-                <w:sz w:val="20"/>
-                <w:szCs w:val="20"/>
-              </w:rPr>
-              <w:t xml:space="preserve"> </w:t>
-            </w:r>
-            <w:r>
-              <w:rPr>
-                <w:rFonts w:ascii="Arial" w:hAnsi="Arial" w:cs="Arial"/>
-                <w:sz w:val="20"/>
-                <w:szCs w:val="20"/>
-              </w:rPr>
-              <w:t>Avatar konfigurieren</w:t>
-            </w:r>
-          </w:p>
-        </w:tc>
-      </w:tr>
-      <w:tr>
-        <w:tc>
-          <w:tcPr>
-            <w:tcW w:w="1555" w:type="dxa"/>
-          </w:tcPr>
-          <w:p>
-            <w:pPr>
-              <w:rPr>
-                <w:rFonts w:ascii="Arial" w:hAnsi="Arial" w:cs="Arial"/>
-                <w:sz w:val="20"/>
-                <w:szCs w:val="20"/>
-              </w:rPr>
-            </w:pPr>
-          </w:p>
-        </w:tc>
-        <w:tc>
-          <w:tcPr>
-            <w:tcW w:w="7501" w:type="dxa"/>
-          </w:tcPr>
-          <w:p>
-            <w:pPr>
-              <w:rPr>
-                <w:rFonts w:ascii="Arial" w:hAnsi="Arial" w:cs="Arial"/>
-                <w:sz w:val="20"/>
-                <w:szCs w:val="20"/>
-              </w:rPr>
-            </w:pPr>
-            <w:r>
-              <w:rPr>
-                <w:rFonts w:ascii="Arial" w:hAnsi="Arial" w:cs="Arial"/>
-                <w:sz w:val="20"/>
-                <w:szCs w:val="20"/>
-              </w:rPr>
-              <w:t xml:space="preserve">Akteur: </w:t>
-            </w:r>
-            <w:r>
-              <w:rPr>
-                <w:rFonts w:ascii="Arial" w:hAnsi="Arial" w:cs="Arial"/>
-                <w:sz w:val="20"/>
-                <w:szCs w:val="20"/>
-              </w:rPr>
-              <w:t>Spieler</w:t>
-            </w:r>
-          </w:p>
-        </w:tc>
-      </w:tr>
-      <w:tr>
-        <w:tc>
-          <w:tcPr>
-            <w:tcW w:w="1555" w:type="dxa"/>
-          </w:tcPr>
-          <w:p>
-            <w:pPr>
-              <w:rPr>
-                <w:rFonts w:ascii="Arial" w:hAnsi="Arial" w:cs="Arial"/>
-                <w:sz w:val="20"/>
-                <w:szCs w:val="20"/>
-              </w:rPr>
-            </w:pPr>
-          </w:p>
-        </w:tc>
-        <w:tc>
-          <w:tcPr>
-            <w:tcW w:w="7501" w:type="dxa"/>
-          </w:tcPr>
-          <w:p>
-            <w:pPr>
-              <w:rPr>
-                <w:rFonts w:ascii="Arial" w:hAnsi="Arial" w:cs="Arial"/>
-                <w:sz w:val="20"/>
-                <w:szCs w:val="20"/>
-              </w:rPr>
-            </w:pPr>
-            <w:r>
-              <w:rPr>
-                <w:rFonts w:ascii="Arial" w:hAnsi="Arial" w:cs="Arial"/>
-                <w:sz w:val="20"/>
-                <w:szCs w:val="20"/>
-              </w:rPr>
-              <w:t>Beschreibung:</w:t>
-            </w:r>
-            <w:r>
-              <w:rPr>
-                <w:rFonts w:ascii="Arial" w:hAnsi="Arial" w:cs="Arial"/>
-                <w:sz w:val="20"/>
-                <w:szCs w:val="20"/>
-              </w:rPr>
-              <w:t xml:space="preserve"> Der Spieler kann nach Beitritt eines Spiels seinen Avatar im Rahmen des vom DM erlaubten Maßes konfigurieren. Ein Spieler kann sich auch mehrere Avatare konfigurieren, mit denen er am Spiel teilnehmen kann. </w:t>
-            </w:r>
-            <w:r>
-              <w:rPr>
-                <w:rFonts w:ascii="Arial" w:hAnsi="Arial" w:cs="Arial"/>
-                <w:sz w:val="20"/>
-                <w:szCs w:val="20"/>
-              </w:rPr>
-              <w:br/>
-            </w:r>
-            <w:r>
-              <w:rPr>
-                <w:rFonts w:ascii="Arial" w:hAnsi="Arial" w:cs="Arial"/>
-                <w:sz w:val="20"/>
-                <w:szCs w:val="20"/>
-              </w:rPr>
-              <w:lastRenderedPageBreak/>
-              <w:t xml:space="preserve">Der Spieler kann an mehreren Spielen gleichzeitig teilnehmen, muss allerdings für jedes Spiel einen anderen Avatar haben. </w:t>
-            </w:r>
-            <w:r>
-              <w:rPr>
-                <w:rFonts w:ascii="Arial" w:hAnsi="Arial" w:cs="Arial"/>
-                <w:sz w:val="20"/>
-                <w:szCs w:val="20"/>
-              </w:rPr>
-              <w:t xml:space="preserve"> </w:t>
-            </w:r>
-          </w:p>
-        </w:tc>
-      </w:tr>
-      <w:tr>
-        <w:tc>
-          <w:tcPr>
-            <w:tcW w:w="1555" w:type="dxa"/>
-          </w:tcPr>
-          <w:p>
-            <w:pPr>
-              <w:rPr>
-                <w:rFonts w:ascii="Arial" w:hAnsi="Arial" w:cs="Arial"/>
-                <w:sz w:val="20"/>
-                <w:szCs w:val="20"/>
-              </w:rPr>
-            </w:pPr>
-            <w:r>
-              <w:rPr>
-                <w:rFonts w:ascii="Arial" w:hAnsi="Arial" w:cs="Arial"/>
-                <w:sz w:val="20"/>
-                <w:szCs w:val="20"/>
-              </w:rPr>
-              <w:lastRenderedPageBreak/>
-              <w:t>/LF50/</w:t>
-            </w:r>
-          </w:p>
-        </w:tc>
-        <w:tc>
-          <w:tcPr>
-            <w:tcW w:w="7501" w:type="dxa"/>
-          </w:tcPr>
-          <w:p>
-            <w:pPr>
-              <w:rPr>
-                <w:rFonts w:ascii="Arial" w:hAnsi="Arial" w:cs="Arial"/>
-                <w:sz w:val="20"/>
-                <w:szCs w:val="20"/>
-              </w:rPr>
-            </w:pPr>
-            <w:r>
-              <w:rPr>
-                <w:rFonts w:ascii="Arial" w:hAnsi="Arial" w:cs="Arial"/>
-                <w:sz w:val="20"/>
-                <w:szCs w:val="20"/>
-              </w:rPr>
-              <w:t xml:space="preserve">Geschäftsprozess: </w:t>
-            </w:r>
-            <w:r>
-              <w:rPr>
-                <w:rFonts w:ascii="Arial" w:hAnsi="Arial" w:cs="Arial"/>
-                <w:sz w:val="20"/>
-                <w:szCs w:val="20"/>
-              </w:rPr>
-              <w:t>Anmeldung bzw. Abmeldung eines Spiels</w:t>
-            </w:r>
-          </w:p>
-        </w:tc>
-      </w:tr>
-      <w:tr>
-        <w:tc>
-          <w:tcPr>
-            <w:tcW w:w="1555" w:type="dxa"/>
-          </w:tcPr>
-          <w:p>
-            <w:pPr>
-              <w:rPr>
-                <w:rFonts w:ascii="Arial" w:hAnsi="Arial" w:cs="Arial"/>
-                <w:sz w:val="20"/>
-                <w:szCs w:val="20"/>
-              </w:rPr>
-            </w:pPr>
-          </w:p>
-        </w:tc>
-        <w:tc>
-          <w:tcPr>
-            <w:tcW w:w="7501" w:type="dxa"/>
-          </w:tcPr>
-          <w:p>
-            <w:pPr>
-              <w:rPr>
-                <w:rFonts w:ascii="Arial" w:hAnsi="Arial" w:cs="Arial"/>
-                <w:sz w:val="20"/>
-                <w:szCs w:val="20"/>
-              </w:rPr>
-            </w:pPr>
-            <w:r>
-              <w:rPr>
-                <w:rFonts w:ascii="Arial" w:hAnsi="Arial" w:cs="Arial"/>
-                <w:sz w:val="20"/>
-                <w:szCs w:val="20"/>
-              </w:rPr>
-              <w:t xml:space="preserve">Akteur: </w:t>
-            </w:r>
-            <w:r>
-              <w:rPr>
-                <w:rFonts w:ascii="Arial" w:hAnsi="Arial" w:cs="Arial"/>
-                <w:sz w:val="20"/>
-                <w:szCs w:val="20"/>
-              </w:rPr>
-              <w:t>Spieler</w:t>
-            </w:r>
-          </w:p>
-        </w:tc>
-      </w:tr>
-      <w:tr>
-        <w:tc>
-          <w:tcPr>
-            <w:tcW w:w="1555" w:type="dxa"/>
-          </w:tcPr>
-          <w:p>
-            <w:pPr>
-              <w:rPr>
-                <w:rFonts w:ascii="Arial" w:hAnsi="Arial" w:cs="Arial"/>
-                <w:sz w:val="20"/>
-                <w:szCs w:val="20"/>
-              </w:rPr>
-            </w:pPr>
-          </w:p>
-        </w:tc>
-        <w:tc>
-          <w:tcPr>
-            <w:tcW w:w="7501" w:type="dxa"/>
-          </w:tcPr>
-          <w:p>
-            <w:pPr>
-              <w:rPr>
-                <w:rFonts w:ascii="Arial" w:hAnsi="Arial" w:cs="Arial"/>
-                <w:sz w:val="20"/>
-                <w:szCs w:val="20"/>
-              </w:rPr>
-            </w:pPr>
-            <w:r>
-              <w:rPr>
-                <w:rFonts w:ascii="Arial" w:hAnsi="Arial" w:cs="Arial"/>
-                <w:sz w:val="20"/>
-                <w:szCs w:val="20"/>
-              </w:rPr>
-              <w:t>Beschreibung:</w:t>
-            </w:r>
-            <w:r>
-              <w:rPr>
-                <w:rFonts w:ascii="Arial" w:hAnsi="Arial" w:cs="Arial"/>
-                <w:sz w:val="20"/>
-                <w:szCs w:val="20"/>
-              </w:rPr>
-              <w:t xml:space="preserve"> Der Spieler kann sich zu einem verfügbaren Spiel anmelden und sich von einem Spiel, bei dem er angemeldet ist, wieder abmelden. Bei Anmeldung zu einem Spiel erhält er die Möglichkeit, seinen Avatar im Rahmen der vom DM zugelassenen Möglichkeiten zu konfigurieren und kann den Startraum betreten. Meldet der Spieler sich wieder ab, werden seine Daten gespeichert und bei der nächsten Anmeldung bereitgestellt.</w:t>
-            </w:r>
-          </w:p>
-        </w:tc>
-      </w:tr>
-      <w:tr>
-        <w:tc>
-          <w:tcPr>
-            <w:tcW w:w="1555" w:type="dxa"/>
-          </w:tcPr>
-          <w:p>
-            <w:pPr>
-              <w:rPr>
-                <w:rFonts w:ascii="Arial" w:hAnsi="Arial" w:cs="Arial"/>
-                <w:sz w:val="20"/>
-                <w:szCs w:val="20"/>
-              </w:rPr>
-            </w:pPr>
-            <w:r>
-              <w:rPr>
-                <w:rFonts w:ascii="Arial" w:hAnsi="Arial" w:cs="Arial"/>
-                <w:sz w:val="20"/>
-                <w:szCs w:val="20"/>
-              </w:rPr>
-              <w:t>/LF60/</w:t>
-            </w:r>
-          </w:p>
-        </w:tc>
-        <w:tc>
-          <w:tcPr>
-            <w:tcW w:w="7501" w:type="dxa"/>
-          </w:tcPr>
-          <w:p>
-            <w:pPr>
-              <w:rPr>
-                <w:rFonts w:ascii="Arial" w:hAnsi="Arial" w:cs="Arial"/>
-                <w:sz w:val="20"/>
-                <w:szCs w:val="20"/>
-              </w:rPr>
-            </w:pPr>
-            <w:r>
-              <w:rPr>
-                <w:rFonts w:ascii="Arial" w:hAnsi="Arial" w:cs="Arial"/>
-                <w:sz w:val="20"/>
-                <w:szCs w:val="20"/>
-              </w:rPr>
-              <w:t xml:space="preserve">Geschäftsprozess: </w:t>
-            </w:r>
-            <w:r>
-              <w:rPr>
-                <w:rFonts w:ascii="Arial" w:hAnsi="Arial" w:cs="Arial"/>
-                <w:sz w:val="20"/>
-                <w:szCs w:val="20"/>
-              </w:rPr>
-              <w:t>Spielverlauf</w:t>
-            </w:r>
-          </w:p>
-        </w:tc>
-      </w:tr>
-      <w:tr>
-        <w:tc>
-          <w:tcPr>
-            <w:tcW w:w="1555" w:type="dxa"/>
-          </w:tcPr>
-          <w:p>
-            <w:pPr>
-              <w:rPr>
-                <w:rFonts w:ascii="Arial" w:hAnsi="Arial" w:cs="Arial"/>
-                <w:sz w:val="20"/>
-                <w:szCs w:val="20"/>
-              </w:rPr>
-            </w:pPr>
-          </w:p>
-        </w:tc>
-        <w:tc>
-          <w:tcPr>
-            <w:tcW w:w="7501" w:type="dxa"/>
-          </w:tcPr>
-          <w:p>
-            <w:pPr>
-              <w:rPr>
-                <w:rFonts w:ascii="Arial" w:hAnsi="Arial" w:cs="Arial"/>
-                <w:sz w:val="20"/>
-                <w:szCs w:val="20"/>
-              </w:rPr>
-            </w:pPr>
-            <w:r>
-              <w:rPr>
-                <w:rFonts w:ascii="Arial" w:hAnsi="Arial" w:cs="Arial"/>
-                <w:sz w:val="20"/>
-                <w:szCs w:val="20"/>
-              </w:rPr>
-              <w:t xml:space="preserve">Akteur: </w:t>
-            </w:r>
-            <w:proofErr w:type="spellStart"/>
-            <w:r>
-              <w:rPr>
-                <w:rFonts w:ascii="Arial" w:hAnsi="Arial" w:cs="Arial"/>
-                <w:sz w:val="20"/>
-                <w:szCs w:val="20"/>
-              </w:rPr>
-              <w:t>Dungeon</w:t>
-            </w:r>
-            <w:proofErr w:type="spellEnd"/>
-            <w:r>
-              <w:rPr>
-                <w:rFonts w:ascii="Arial" w:hAnsi="Arial" w:cs="Arial"/>
-                <w:sz w:val="20"/>
-                <w:szCs w:val="20"/>
-              </w:rPr>
-              <w:t xml:space="preserve"> Master, Spieler</w:t>
-            </w:r>
-          </w:p>
-        </w:tc>
-      </w:tr>
-      <w:tr>
-        <w:tc>
-          <w:tcPr>
-            <w:tcW w:w="1555" w:type="dxa"/>
-          </w:tcPr>
-          <w:p>
-            <w:pPr>
-              <w:rPr>
-                <w:rFonts w:ascii="Arial" w:hAnsi="Arial" w:cs="Arial"/>
-                <w:sz w:val="20"/>
-                <w:szCs w:val="20"/>
-              </w:rPr>
-            </w:pPr>
-          </w:p>
-        </w:tc>
-        <w:tc>
-          <w:tcPr>
-            <w:tcW w:w="7501" w:type="dxa"/>
-          </w:tcPr>
-          <w:p>
-            <w:pPr>
-              <w:rPr>
-                <w:rFonts w:ascii="Arial" w:hAnsi="Arial" w:cs="Arial"/>
-                <w:sz w:val="20"/>
-                <w:szCs w:val="20"/>
-              </w:rPr>
-            </w:pPr>
-            <w:r>
-              <w:rPr>
-                <w:rFonts w:ascii="Arial" w:hAnsi="Arial" w:cs="Arial"/>
-                <w:sz w:val="20"/>
-                <w:szCs w:val="20"/>
-              </w:rPr>
-              <w:t>Beschreibung:</w:t>
-            </w:r>
-            <w:r>
-              <w:rPr>
-                <w:rFonts w:ascii="Arial" w:hAnsi="Arial" w:cs="Arial"/>
-                <w:sz w:val="20"/>
-                <w:szCs w:val="20"/>
-              </w:rPr>
-              <w:t xml:space="preserve"> Im Spielverlauf werden v</w:t>
-            </w:r>
-          </w:p>
-        </w:tc>
-      </w:tr>
-      <w:tr>
-        <w:tc>
-          <w:tcPr>
-            <w:tcW w:w="1555" w:type="dxa"/>
-          </w:tcPr>
-          <w:p>
-            <w:pPr>
-              <w:rPr>
-                <w:rFonts w:ascii="Arial" w:hAnsi="Arial" w:cs="Arial"/>
-                <w:sz w:val="20"/>
-                <w:szCs w:val="20"/>
-              </w:rPr>
-            </w:pPr>
-            <w:r>
-              <w:rPr>
-                <w:rFonts w:ascii="Arial" w:hAnsi="Arial" w:cs="Arial"/>
-                <w:sz w:val="20"/>
-                <w:szCs w:val="20"/>
-              </w:rPr>
-              <w:t>/LF70/</w:t>
-            </w:r>
-          </w:p>
-        </w:tc>
-        <w:tc>
-          <w:tcPr>
-            <w:tcW w:w="7501" w:type="dxa"/>
-          </w:tcPr>
-          <w:p>
-            <w:pPr>
-              <w:rPr>
-                <w:rFonts w:ascii="Arial" w:hAnsi="Arial" w:cs="Arial"/>
-                <w:sz w:val="20"/>
-                <w:szCs w:val="20"/>
-              </w:rPr>
-            </w:pPr>
-            <w:r>
-              <w:rPr>
-                <w:rFonts w:ascii="Arial" w:hAnsi="Arial" w:cs="Arial"/>
-                <w:sz w:val="20"/>
-                <w:szCs w:val="20"/>
-              </w:rPr>
-              <w:t xml:space="preserve">Geschäftsprozess: </w:t>
-            </w:r>
-            <w:r>
-              <w:rPr>
-                <w:rFonts w:ascii="Arial" w:hAnsi="Arial" w:cs="Arial"/>
-                <w:sz w:val="20"/>
-                <w:szCs w:val="20"/>
-              </w:rPr>
-              <w:t>Mit anderen Spielern chatten</w:t>
-            </w:r>
-          </w:p>
-        </w:tc>
-      </w:tr>
-      <w:tr>
-        <w:tc>
-          <w:tcPr>
-            <w:tcW w:w="1555" w:type="dxa"/>
-          </w:tcPr>
-          <w:p>
-            <w:pPr>
-              <w:rPr>
-                <w:rFonts w:ascii="Arial" w:hAnsi="Arial" w:cs="Arial"/>
-                <w:sz w:val="20"/>
-                <w:szCs w:val="20"/>
-              </w:rPr>
-            </w:pPr>
-          </w:p>
-        </w:tc>
-        <w:tc>
-          <w:tcPr>
-            <w:tcW w:w="7501" w:type="dxa"/>
-          </w:tcPr>
-          <w:p>
-            <w:pPr>
-              <w:rPr>
-                <w:rFonts w:ascii="Arial" w:hAnsi="Arial" w:cs="Arial"/>
-                <w:sz w:val="20"/>
-                <w:szCs w:val="20"/>
-              </w:rPr>
-            </w:pPr>
-            <w:r>
-              <w:rPr>
-                <w:rFonts w:ascii="Arial" w:hAnsi="Arial" w:cs="Arial"/>
-                <w:sz w:val="20"/>
-                <w:szCs w:val="20"/>
-              </w:rPr>
-              <w:t xml:space="preserve">Akteur: </w:t>
-            </w:r>
-            <w:r>
-              <w:rPr>
-                <w:rFonts w:ascii="Arial" w:hAnsi="Arial" w:cs="Arial"/>
-                <w:sz w:val="20"/>
-                <w:szCs w:val="20"/>
-              </w:rPr>
-              <w:t xml:space="preserve">Spieler, </w:t>
-            </w:r>
-            <w:proofErr w:type="spellStart"/>
-            <w:r>
-              <w:rPr>
-                <w:rFonts w:ascii="Arial" w:hAnsi="Arial" w:cs="Arial"/>
-                <w:sz w:val="20"/>
-                <w:szCs w:val="20"/>
-              </w:rPr>
-              <w:t>Dungeon</w:t>
-            </w:r>
-            <w:proofErr w:type="spellEnd"/>
-            <w:r>
-              <w:rPr>
-                <w:rFonts w:ascii="Arial" w:hAnsi="Arial" w:cs="Arial"/>
-                <w:sz w:val="20"/>
-                <w:szCs w:val="20"/>
-              </w:rPr>
-              <w:t xml:space="preserve"> Master</w:t>
-            </w:r>
-          </w:p>
-        </w:tc>
-      </w:tr>
-      <w:tr>
-        <w:tc>
-          <w:tcPr>
-            <w:tcW w:w="1555" w:type="dxa"/>
-          </w:tcPr>
-          <w:p>
-            <w:pPr>
-              <w:rPr>
-                <w:rFonts w:ascii="Arial" w:hAnsi="Arial" w:cs="Arial"/>
-                <w:sz w:val="20"/>
-                <w:szCs w:val="20"/>
-              </w:rPr>
-            </w:pPr>
-          </w:p>
-        </w:tc>
-        <w:tc>
-          <w:tcPr>
-            <w:tcW w:w="7501" w:type="dxa"/>
-          </w:tcPr>
-          <w:p>
-            <w:pPr>
-              <w:rPr>
-                <w:rFonts w:ascii="Arial" w:hAnsi="Arial" w:cs="Arial"/>
-                <w:sz w:val="20"/>
-                <w:szCs w:val="20"/>
-              </w:rPr>
-            </w:pPr>
-            <w:r>
-              <w:rPr>
-                <w:rFonts w:ascii="Arial" w:hAnsi="Arial" w:cs="Arial"/>
-                <w:sz w:val="20"/>
-                <w:szCs w:val="20"/>
-              </w:rPr>
-              <w:t>Beschreibung:</w:t>
-            </w:r>
-            <w:r>
-              <w:rPr>
-                <w:rFonts w:ascii="Arial" w:hAnsi="Arial" w:cs="Arial"/>
-                <w:sz w:val="20"/>
-                <w:szCs w:val="20"/>
-              </w:rPr>
-              <w:t xml:space="preserve"> Jeder Spieler im Raum sowie der </w:t>
-            </w:r>
-            <w:proofErr w:type="spellStart"/>
-            <w:r>
-              <w:rPr>
-                <w:rFonts w:ascii="Arial" w:hAnsi="Arial" w:cs="Arial"/>
-                <w:sz w:val="20"/>
-                <w:szCs w:val="20"/>
-              </w:rPr>
-              <w:t>Dungeon</w:t>
-            </w:r>
-            <w:proofErr w:type="spellEnd"/>
-            <w:r>
-              <w:rPr>
-                <w:rFonts w:ascii="Arial" w:hAnsi="Arial" w:cs="Arial"/>
-                <w:sz w:val="20"/>
-                <w:szCs w:val="20"/>
-              </w:rPr>
-              <w:t xml:space="preserve"> Master können über einen öffentlichen Chat kommunizieren. Jeder Spieler, der im gleichen Raum ist, kann die Unterhaltung sehen. Zusätzlich können Spieler sich privat ansprechen, also „flüstern“, wenn der Flüsterpartner im gleichen Raum befindlich ist. </w:t>
-            </w:r>
-            <w:r>
-              <w:rPr>
-                <w:rFonts w:ascii="Arial" w:hAnsi="Arial" w:cs="Arial"/>
-                <w:sz w:val="20"/>
-                <w:szCs w:val="20"/>
-              </w:rPr>
-              <w:br/>
-              <w:t xml:space="preserve">Der </w:t>
-            </w:r>
-            <w:proofErr w:type="spellStart"/>
-            <w:r>
-              <w:rPr>
-                <w:rFonts w:ascii="Arial" w:hAnsi="Arial" w:cs="Arial"/>
-                <w:sz w:val="20"/>
-                <w:szCs w:val="20"/>
-              </w:rPr>
-              <w:t>Dungeon</w:t>
-            </w:r>
-            <w:proofErr w:type="spellEnd"/>
-            <w:r>
-              <w:rPr>
-                <w:rFonts w:ascii="Arial" w:hAnsi="Arial" w:cs="Arial"/>
-                <w:sz w:val="20"/>
-                <w:szCs w:val="20"/>
-              </w:rPr>
-              <w:t xml:space="preserve"> Master kann von jedem Raum aus am Chat teilnehmen und </w:t>
-            </w:r>
-            <w:proofErr w:type="spellStart"/>
-            <w:r>
-              <w:rPr>
-                <w:rFonts w:ascii="Arial" w:hAnsi="Arial" w:cs="Arial"/>
-                <w:sz w:val="20"/>
-                <w:szCs w:val="20"/>
-              </w:rPr>
-              <w:t>angeflüstert</w:t>
-            </w:r>
-            <w:proofErr w:type="spellEnd"/>
-            <w:r>
-              <w:rPr>
-                <w:rFonts w:ascii="Arial" w:hAnsi="Arial" w:cs="Arial"/>
-                <w:sz w:val="20"/>
-                <w:szCs w:val="20"/>
-              </w:rPr>
-              <w:t xml:space="preserve"> werden. Zusätzlich kann der </w:t>
-            </w:r>
-            <w:proofErr w:type="spellStart"/>
-            <w:r>
-              <w:rPr>
-                <w:rFonts w:ascii="Arial" w:hAnsi="Arial" w:cs="Arial"/>
-                <w:sz w:val="20"/>
-                <w:szCs w:val="20"/>
-              </w:rPr>
-              <w:t>Dungeon</w:t>
-            </w:r>
-            <w:proofErr w:type="spellEnd"/>
-            <w:r>
-              <w:rPr>
-                <w:rFonts w:ascii="Arial" w:hAnsi="Arial" w:cs="Arial"/>
-                <w:sz w:val="20"/>
-                <w:szCs w:val="20"/>
-              </w:rPr>
-              <w:t xml:space="preserve"> Master den Namen eines Monsters/ anderen Spielers annehmen, um in seinem Namen zu reden. </w:t>
-            </w:r>
-          </w:p>
-        </w:tc>
-      </w:tr>
-      <w:tr>
-        <w:tc>
-          <w:tcPr>
-            <w:tcW w:w="1555" w:type="dxa"/>
-          </w:tcPr>
-          <w:p>
-            <w:pPr>
-              <w:rPr>
-                <w:rFonts w:ascii="Arial" w:hAnsi="Arial" w:cs="Arial"/>
-                <w:sz w:val="20"/>
-                <w:szCs w:val="20"/>
-              </w:rPr>
-            </w:pPr>
-            <w:r>
-              <w:rPr>
-                <w:rFonts w:ascii="Arial" w:hAnsi="Arial" w:cs="Arial"/>
-                <w:sz w:val="20"/>
-                <w:szCs w:val="20"/>
-              </w:rPr>
-              <w:t>/LF</w:t>
-            </w:r>
-            <w:r>
-              <w:rPr>
-                <w:rFonts w:ascii="Arial" w:hAnsi="Arial" w:cs="Arial"/>
-                <w:sz w:val="20"/>
-                <w:szCs w:val="20"/>
-              </w:rPr>
-              <w:t>8</w:t>
-            </w:r>
-            <w:r>
-              <w:rPr>
-                <w:rFonts w:ascii="Arial" w:hAnsi="Arial" w:cs="Arial"/>
-                <w:sz w:val="20"/>
-                <w:szCs w:val="20"/>
-              </w:rPr>
-              <w:t>0/</w:t>
-            </w:r>
-          </w:p>
-        </w:tc>
-        <w:tc>
-          <w:tcPr>
-            <w:tcW w:w="7501" w:type="dxa"/>
-          </w:tcPr>
-          <w:p>
-            <w:pPr>
-              <w:rPr>
-                <w:rFonts w:ascii="Arial" w:hAnsi="Arial" w:cs="Arial"/>
-                <w:sz w:val="20"/>
-                <w:szCs w:val="20"/>
-              </w:rPr>
-            </w:pPr>
-            <w:r>
-              <w:rPr>
-                <w:rFonts w:ascii="Arial" w:hAnsi="Arial" w:cs="Arial"/>
-                <w:sz w:val="20"/>
-                <w:szCs w:val="20"/>
-              </w:rPr>
-              <w:t xml:space="preserve">Geschäftsprozess: </w:t>
-            </w:r>
-            <w:r>
-              <w:rPr>
-                <w:rFonts w:ascii="Arial" w:hAnsi="Arial" w:cs="Arial"/>
-                <w:sz w:val="20"/>
-                <w:szCs w:val="20"/>
-              </w:rPr>
-              <w:t xml:space="preserve">Mit anderen Spielern </w:t>
-            </w:r>
-            <w:r>
-              <w:rPr>
-                <w:rFonts w:ascii="Arial" w:hAnsi="Arial" w:cs="Arial"/>
-                <w:sz w:val="20"/>
-                <w:szCs w:val="20"/>
-              </w:rPr>
-              <w:t>flüstern</w:t>
-            </w:r>
-          </w:p>
-        </w:tc>
-      </w:tr>
-      <w:tr>
-        <w:tc>
-          <w:tcPr>
-            <w:tcW w:w="1555" w:type="dxa"/>
-          </w:tcPr>
-          <w:p>
-            <w:pPr>
-              <w:rPr>
-                <w:rFonts w:ascii="Arial" w:hAnsi="Arial" w:cs="Arial"/>
-                <w:sz w:val="20"/>
-                <w:szCs w:val="20"/>
-              </w:rPr>
-            </w:pPr>
-          </w:p>
-        </w:tc>
-        <w:tc>
-          <w:tcPr>
-            <w:tcW w:w="7501" w:type="dxa"/>
-          </w:tcPr>
-          <w:p>
-            <w:pPr>
-              <w:rPr>
-                <w:rFonts w:ascii="Arial" w:hAnsi="Arial" w:cs="Arial"/>
-                <w:sz w:val="20"/>
-                <w:szCs w:val="20"/>
-              </w:rPr>
-            </w:pPr>
-            <w:r>
-              <w:rPr>
-                <w:rFonts w:ascii="Arial" w:hAnsi="Arial" w:cs="Arial"/>
-                <w:sz w:val="20"/>
-                <w:szCs w:val="20"/>
-              </w:rPr>
-              <w:t xml:space="preserve">Akteur: </w:t>
-            </w:r>
-            <w:r>
-              <w:rPr>
-                <w:rFonts w:ascii="Arial" w:hAnsi="Arial" w:cs="Arial"/>
-                <w:sz w:val="20"/>
-                <w:szCs w:val="20"/>
-              </w:rPr>
-              <w:t xml:space="preserve">Spieler, </w:t>
-            </w:r>
-            <w:proofErr w:type="spellStart"/>
-            <w:r>
-              <w:rPr>
-                <w:rFonts w:ascii="Arial" w:hAnsi="Arial" w:cs="Arial"/>
-                <w:sz w:val="20"/>
-                <w:szCs w:val="20"/>
-              </w:rPr>
-              <w:t>Dungeon</w:t>
-            </w:r>
-            <w:proofErr w:type="spellEnd"/>
-            <w:r>
-              <w:rPr>
-                <w:rFonts w:ascii="Arial" w:hAnsi="Arial" w:cs="Arial"/>
-                <w:sz w:val="20"/>
-                <w:szCs w:val="20"/>
-              </w:rPr>
-              <w:t xml:space="preserve"> Master</w:t>
-            </w:r>
-          </w:p>
-        </w:tc>
-      </w:tr>
-      <w:tr>
-        <w:tc>
-          <w:tcPr>
-            <w:tcW w:w="1555" w:type="dxa"/>
-          </w:tcPr>
-          <w:p>
-            <w:pPr>
-              <w:rPr>
-                <w:rFonts w:ascii="Arial" w:hAnsi="Arial" w:cs="Arial"/>
-                <w:sz w:val="20"/>
-                <w:szCs w:val="20"/>
-              </w:rPr>
-            </w:pPr>
-          </w:p>
-        </w:tc>
-        <w:tc>
-          <w:tcPr>
-            <w:tcW w:w="7501" w:type="dxa"/>
-          </w:tcPr>
-          <w:p>
-            <w:pPr>
-              <w:rPr>
-                <w:rFonts w:ascii="Arial" w:hAnsi="Arial" w:cs="Arial"/>
-                <w:sz w:val="20"/>
-                <w:szCs w:val="20"/>
-              </w:rPr>
-            </w:pPr>
-            <w:r>
-              <w:rPr>
-                <w:rFonts w:ascii="Arial" w:hAnsi="Arial" w:cs="Arial"/>
-                <w:sz w:val="20"/>
-                <w:szCs w:val="20"/>
-              </w:rPr>
-              <w:t>Beschreibung:</w:t>
-            </w:r>
-            <w:r>
-              <w:rPr>
-                <w:rFonts w:ascii="Arial" w:hAnsi="Arial" w:cs="Arial"/>
-                <w:sz w:val="20"/>
-                <w:szCs w:val="20"/>
-              </w:rPr>
-              <w:t xml:space="preserve"> </w:t>
-            </w:r>
-            <w:r>
-              <w:rPr>
-                <w:rFonts w:ascii="Arial" w:hAnsi="Arial" w:cs="Arial"/>
-                <w:sz w:val="20"/>
-                <w:szCs w:val="20"/>
-              </w:rPr>
-              <w:t xml:space="preserve"> Jeder Spieler kann einen anderen Spieler oder den </w:t>
-            </w:r>
-            <w:proofErr w:type="spellStart"/>
-            <w:r>
-              <w:rPr>
-                <w:rFonts w:ascii="Arial" w:hAnsi="Arial" w:cs="Arial"/>
-                <w:sz w:val="20"/>
-                <w:szCs w:val="20"/>
-              </w:rPr>
-              <w:t>Dungeon</w:t>
-            </w:r>
-            <w:proofErr w:type="spellEnd"/>
-            <w:r>
-              <w:rPr>
-                <w:rFonts w:ascii="Arial" w:hAnsi="Arial" w:cs="Arial"/>
-                <w:sz w:val="20"/>
-                <w:szCs w:val="20"/>
-              </w:rPr>
-              <w:t xml:space="preserve"> Master </w:t>
-            </w:r>
-            <w:proofErr w:type="spellStart"/>
-            <w:r>
-              <w:rPr>
-                <w:rFonts w:ascii="Arial" w:hAnsi="Arial" w:cs="Arial"/>
-                <w:sz w:val="20"/>
-                <w:szCs w:val="20"/>
-              </w:rPr>
-              <w:t>anflüstern</w:t>
-            </w:r>
-            <w:proofErr w:type="spellEnd"/>
-            <w:r>
-              <w:rPr>
-                <w:rFonts w:ascii="Arial" w:hAnsi="Arial" w:cs="Arial"/>
-                <w:sz w:val="20"/>
-                <w:szCs w:val="20"/>
-              </w:rPr>
-              <w:t xml:space="preserve">, was bedeutet, dass die Nachricht nur von dem Empfänger gesehen werden kann. Der </w:t>
-            </w:r>
-            <w:proofErr w:type="spellStart"/>
-            <w:r>
-              <w:rPr>
-                <w:rFonts w:ascii="Arial" w:hAnsi="Arial" w:cs="Arial"/>
-                <w:sz w:val="20"/>
-                <w:szCs w:val="20"/>
-              </w:rPr>
-              <w:t>Dungeon</w:t>
-            </w:r>
-            <w:proofErr w:type="spellEnd"/>
-            <w:r>
-              <w:rPr>
-                <w:rFonts w:ascii="Arial" w:hAnsi="Arial" w:cs="Arial"/>
-                <w:sz w:val="20"/>
-                <w:szCs w:val="20"/>
-              </w:rPr>
-              <w:t xml:space="preserve"> Master kann Namen von Monstern/ anderen Spielern verwenden, um ihre Rolle beim Flüstern einzunehmen. </w:t>
-            </w:r>
-          </w:p>
-        </w:tc>
-      </w:tr>
-      <w:tr>
-        <w:tc>
-          <w:tcPr>
-            <w:tcW w:w="1555" w:type="dxa"/>
-          </w:tcPr>
-          <w:p>
-            <w:pPr>
-              <w:rPr>
-                <w:rFonts w:ascii="Arial" w:hAnsi="Arial" w:cs="Arial"/>
-                <w:sz w:val="20"/>
-                <w:szCs w:val="20"/>
-              </w:rPr>
-            </w:pPr>
-            <w:r>
-              <w:rPr>
-                <w:rFonts w:ascii="Arial" w:hAnsi="Arial" w:cs="Arial"/>
-                <w:sz w:val="20"/>
-                <w:szCs w:val="20"/>
-              </w:rPr>
-              <w:t>/LF90/</w:t>
-            </w:r>
-          </w:p>
-        </w:tc>
-        <w:tc>
-          <w:tcPr>
-            <w:tcW w:w="7501" w:type="dxa"/>
-          </w:tcPr>
-          <w:p>
-            <w:pPr>
-              <w:rPr>
-                <w:rFonts w:ascii="Arial" w:hAnsi="Arial" w:cs="Arial"/>
-                <w:sz w:val="20"/>
-                <w:szCs w:val="20"/>
-              </w:rPr>
-            </w:pPr>
-            <w:r>
-              <w:rPr>
-                <w:rFonts w:ascii="Arial" w:hAnsi="Arial" w:cs="Arial"/>
-                <w:sz w:val="20"/>
-                <w:szCs w:val="20"/>
-              </w:rPr>
-              <w:t>Geschäftsprozess:</w:t>
-            </w:r>
-            <w:r>
-              <w:rPr>
-                <w:rFonts w:ascii="Arial" w:hAnsi="Arial" w:cs="Arial"/>
-                <w:sz w:val="20"/>
-                <w:szCs w:val="20"/>
-              </w:rPr>
-              <w:t xml:space="preserve"> Spielgeschehen steuern</w:t>
-            </w:r>
-          </w:p>
-        </w:tc>
-      </w:tr>
-      <w:tr>
-        <w:tc>
-          <w:tcPr>
-            <w:tcW w:w="1555" w:type="dxa"/>
-          </w:tcPr>
-          <w:p>
-            <w:pPr>
-              <w:rPr>
-                <w:rFonts w:ascii="Arial" w:hAnsi="Arial" w:cs="Arial"/>
-                <w:sz w:val="20"/>
-                <w:szCs w:val="20"/>
-              </w:rPr>
-            </w:pPr>
-          </w:p>
-        </w:tc>
-        <w:tc>
-          <w:tcPr>
-            <w:tcW w:w="7501" w:type="dxa"/>
-          </w:tcPr>
-          <w:p>
-            <w:pPr>
-              <w:rPr>
-                <w:rFonts w:ascii="Arial" w:hAnsi="Arial" w:cs="Arial"/>
-                <w:sz w:val="20"/>
-                <w:szCs w:val="20"/>
-              </w:rPr>
-            </w:pPr>
-            <w:r>
-              <w:rPr>
-                <w:rFonts w:ascii="Arial" w:hAnsi="Arial" w:cs="Arial"/>
-                <w:sz w:val="20"/>
-                <w:szCs w:val="20"/>
-              </w:rPr>
-              <w:t xml:space="preserve">Akteur: </w:t>
-            </w:r>
-            <w:proofErr w:type="spellStart"/>
-            <w:r>
-              <w:rPr>
-                <w:rFonts w:ascii="Arial" w:hAnsi="Arial" w:cs="Arial"/>
-                <w:sz w:val="20"/>
-                <w:szCs w:val="20"/>
-              </w:rPr>
-              <w:t>Dungeon</w:t>
-            </w:r>
-            <w:proofErr w:type="spellEnd"/>
-            <w:r>
-              <w:rPr>
-                <w:rFonts w:ascii="Arial" w:hAnsi="Arial" w:cs="Arial"/>
-                <w:sz w:val="20"/>
-                <w:szCs w:val="20"/>
-              </w:rPr>
-              <w:t xml:space="preserve"> Master</w:t>
-            </w:r>
-          </w:p>
-        </w:tc>
-      </w:tr>
-      <w:tr>
-        <w:tc>
-          <w:tcPr>
-            <w:tcW w:w="1555" w:type="dxa"/>
-          </w:tcPr>
-          <w:p>
-            <w:pPr>
-              <w:rPr>
-                <w:rFonts w:ascii="Arial" w:hAnsi="Arial" w:cs="Arial"/>
-                <w:sz w:val="20"/>
-                <w:szCs w:val="20"/>
-              </w:rPr>
-            </w:pPr>
-          </w:p>
-        </w:tc>
-        <w:tc>
-          <w:tcPr>
-            <w:tcW w:w="7501" w:type="dxa"/>
-          </w:tcPr>
-          <w:p>
-            <w:pPr>
-              <w:rPr>
-                <w:rFonts w:ascii="Arial" w:hAnsi="Arial" w:cs="Arial"/>
-                <w:sz w:val="20"/>
-                <w:szCs w:val="20"/>
-              </w:rPr>
-            </w:pPr>
-            <w:r>
-              <w:rPr>
-                <w:rFonts w:ascii="Arial" w:hAnsi="Arial" w:cs="Arial"/>
-                <w:sz w:val="20"/>
-                <w:szCs w:val="20"/>
-              </w:rPr>
-              <w:t>Beschreibung:</w:t>
-            </w:r>
-            <w:r>
-              <w:rPr>
-                <w:rFonts w:ascii="Arial" w:hAnsi="Arial" w:cs="Arial"/>
-                <w:sz w:val="20"/>
-                <w:szCs w:val="20"/>
-              </w:rPr>
-              <w:t xml:space="preserve"> Der </w:t>
-            </w:r>
-            <w:proofErr w:type="spellStart"/>
-            <w:r>
-              <w:rPr>
-                <w:rFonts w:ascii="Arial" w:hAnsi="Arial" w:cs="Arial"/>
-                <w:sz w:val="20"/>
-                <w:szCs w:val="20"/>
-              </w:rPr>
-              <w:t>Dungeon</w:t>
-            </w:r>
-            <w:proofErr w:type="spellEnd"/>
-            <w:r>
-              <w:rPr>
-                <w:rFonts w:ascii="Arial" w:hAnsi="Arial" w:cs="Arial"/>
-                <w:sz w:val="20"/>
-                <w:szCs w:val="20"/>
-              </w:rPr>
-              <w:t xml:space="preserve"> Master kann aktiv in das Spielgeschehen eingreifen und es steuern. Dazu zählen</w:t>
+              <w:t>Aktionen in jedem Raum und zu jeder Zeit ausführen</w:t>
             </w:r>
           </w:p>
           <w:p>
@@ -2338,7 +2386,7 @@
                 <w:sz w:val="20"/>
                 <w:szCs w:val="20"/>
               </w:rPr>
-              <w:t>Aktionen in jedem Raum und zu jeder Zeit ausführen</w:t>
+              <w:t>Nicht Spieler Charaktere steuern</w:t>
             </w:r>
           </w:p>
           <w:p>
@@ -2360,7 +2408,7 @@
                 <w:sz w:val="20"/>
                 <w:szCs w:val="20"/>
               </w:rPr>
-              <w:t>Nicht Spieler Charaktere steuern</w:t>
+              <w:t>Schwierigkeitsgrad senken oder erhöhen</w:t>
             </w:r>
           </w:p>
           <w:p>
@@ -2382,7 +2430,7 @@
                 <w:sz w:val="20"/>
                 <w:szCs w:val="20"/>
               </w:rPr>
-              <w:t>Schwierigkeitsgrad senken oder erhöhen</w:t>
+              <w:t>Spieler aus dem Spiel entfernen</w:t>
             </w:r>
           </w:p>
           <w:p>
@@ -2398,28 +2446,6 @@
                 <w:szCs w:val="20"/>
               </w:rPr>
             </w:pPr>
-            <w:r>
-              <w:rPr>
-                <w:rFonts w:ascii="Arial" w:hAnsi="Arial" w:cs="Arial"/>
-                <w:sz w:val="20"/>
-                <w:szCs w:val="20"/>
-              </w:rPr>
-              <w:t>Spieler aus dem Spiel entfernen</w:t>
-            </w:r>
-          </w:p>
-          <w:p>
-            <w:pPr>
-              <w:pStyle w:val="Listenabsatz"/>
-              <w:numPr>
-                <w:ilvl w:val="0"/>
-                <w:numId w:val="2"/>
-              </w:numPr>
-              <w:rPr>
-                <w:rFonts w:ascii="Arial" w:hAnsi="Arial" w:cs="Arial"/>
-                <w:sz w:val="20"/>
-                <w:szCs w:val="20"/>
-              </w:rPr>
-            </w:pPr>
             <w:proofErr w:type="gramStart"/>
             <w:r>
               <w:rPr>
@@ -2841,23 +2867,7 @@
                 <w:sz w:val="20"/>
                 <w:szCs w:val="20"/>
               </w:rPr>
-              <w:t>/LF1</w:t>
-            </w:r>
-            <w:r>
-              <w:rPr>
-                <w:rFonts w:ascii="Arial" w:hAnsi="Arial" w:cs="Arial"/>
-                <w:sz w:val="20"/>
-                <w:szCs w:val="20"/>
-              </w:rPr>
-              <w:t>2</w:t>
-            </w:r>
-            <w:r>
-              <w:rPr>
-                <w:rFonts w:ascii="Arial" w:hAnsi="Arial" w:cs="Arial"/>
-                <w:sz w:val="20"/>
-                <w:szCs w:val="20"/>
-              </w:rPr>
-              <w:t>0/</w:t>
+              <w:t>/LF120/</w:t>
             </w:r>
           </w:p>
         </w:tc>
@@ -2887,25 +2897,7 @@
                 <w:sz w:val="20"/>
                 <w:szCs w:val="20"/>
               </w:rPr>
-              <w:t xml:space="preserve"> Abtritt der </w:t>
-            </w:r>
-            <w:proofErr w:type="spellStart"/>
-            <w:r>
-              <w:rPr>
-                <w:rFonts w:ascii="Arial" w:hAnsi="Arial" w:cs="Arial"/>
-                <w:sz w:val="20"/>
-                <w:szCs w:val="20"/>
-              </w:rPr>
-              <w:t xml:space="preserve">Game </w:t>
-            </w:r>
-            <w:proofErr w:type="spellEnd"/>
-            <w:r>
-              <w:rPr>
-                <w:rFonts w:ascii="Arial" w:hAnsi="Arial" w:cs="Arial"/>
-                <w:sz w:val="20"/>
-                <w:szCs w:val="20"/>
-              </w:rPr>
-              <w:t>Master Rolle im Spiel</w:t>
+              <w:t xml:space="preserve"> Abtritt der Game Master Rolle im Spiel</w:t>
             </w:r>
           </w:p>
         </w:tc>
@@ -2969,15 +2961,7 @@
                 <w:sz w:val="20"/>
                 <w:szCs w:val="20"/>
               </w:rPr>
-              <w:t xml:space="preserve"> Master</w:t>
-            </w:r>
-            <w:r>
-              <w:rPr>
-                <w:rFonts w:ascii="Arial" w:hAnsi="Arial" w:cs="Arial"/>
-                <w:sz w:val="20"/>
-                <w:szCs w:val="20"/>
-              </w:rPr>
-              <w:t>, Spieler</w:t>
+              <w:t xml:space="preserve"> Master, Spieler</w:t>
             </w:r>
           </w:p>
         </w:tc>
@@ -3023,15 +3007,7 @@
                 <w:sz w:val="20"/>
                 <w:szCs w:val="20"/>
               </w:rPr>
-              <w:t xml:space="preserve"> </w:t>
-            </w:r>
-            <w:r>
-              <w:rPr>
-                <w:rFonts w:ascii="Arial" w:hAnsi="Arial" w:cs="Arial"/>
-                <w:sz w:val="20"/>
-                <w:szCs w:val="20"/>
-              </w:rPr>
-              <w:t xml:space="preserve">Ein Spiel kann nur gespielt werden, wenn ein </w:t>
+              <w:t xml:space="preserve"> Ein Spiel kann nur gespielt werden, wenn ein </w:t>
             </w:r>
             <w:proofErr w:type="spellStart"/>
             <w:r>
@@ -3067,15 +3043,7 @@
                 <w:sz w:val="20"/>
                 <w:szCs w:val="20"/>
               </w:rPr>
-              <w:t xml:space="preserve"> Master aus dem Spiel austreten, aber die Mitspieler wollen trotzdem weiterspielen, kann er einem anderen Spieler die Rolle des Game Masters zuordnen, der für ihn die Leitung des Spiels übernimmt. </w:t>
-            </w:r>
-            <w:r>
-              <w:rPr>
-                <w:rFonts w:ascii="Arial" w:hAnsi="Arial" w:cs="Arial"/>
-                <w:sz w:val="20"/>
-                <w:szCs w:val="20"/>
-              </w:rPr>
-              <w:t xml:space="preserve"> </w:t>
+              <w:t xml:space="preserve"> Master aus dem Spiel austreten, aber die Mitspieler wollen trotzdem weiterspielen, kann er einem anderen Spieler die Rolle des Game Masters zuordnen, der für ihn die Leitung des Spiels übernimmt.  </w:t>
             </w:r>
           </w:p>
         </w:tc>
@@ -3099,23 +3067,8 @@
                 <w:sz w:val="20"/>
                 <w:szCs w:val="20"/>
               </w:rPr>
-              <w:t>/LF1</w:t>
-            </w:r>
-            <w:r>
-              <w:rPr>
-                <w:rFonts w:ascii="Arial" w:hAnsi="Arial" w:cs="Arial"/>
-                <w:sz w:val="20"/>
-                <w:szCs w:val="20"/>
-              </w:rPr>
-              <w:t>3</w:t>
-            </w:r>
-            <w:r>
-              <w:rPr>
-                <w:rFonts w:ascii="Arial" w:hAnsi="Arial" w:cs="Arial"/>
-                <w:sz w:val="20"/>
-                <w:szCs w:val="20"/>
-              </w:rPr>
-              <w:t>0/</w:t>
+              <w:lastRenderedPageBreak/>
+              <w:t>/LF130/</w:t>
             </w:r>
           </w:p>
         </w:tc>
@@ -3145,15 +3098,7 @@
                 <w:sz w:val="20"/>
                 <w:szCs w:val="20"/>
               </w:rPr>
-              <w:t xml:space="preserve"> </w:t>
-            </w:r>
-            <w:r>
-              <w:rPr>
-                <w:rFonts w:ascii="Arial" w:hAnsi="Arial" w:cs="Arial"/>
-                <w:sz w:val="20"/>
-                <w:szCs w:val="20"/>
-              </w:rPr>
-              <w:t>Teilnahme an privatem Chat</w:t>
+              <w:t xml:space="preserve"> Teilnahme an privatem Chat</w:t>
             </w:r>
           </w:p>
         </w:tc>
@@ -3281,15 +3226,7 @@
                 <w:sz w:val="20"/>
                 <w:szCs w:val="20"/>
               </w:rPr>
-              <w:t xml:space="preserve"> Master kann dem Chat nicht beitreten oder ihn einsehen, aber er kann sehen, welcher Spieler in diesem privaten Chat ist. </w:t>
-            </w:r>
-            <w:r>
-              <w:rPr>
-                <w:rFonts w:ascii="Arial" w:hAnsi="Arial" w:cs="Arial"/>
-                <w:sz w:val="20"/>
-                <w:szCs w:val="20"/>
-              </w:rPr>
-              <w:t xml:space="preserve">  </w:t>
+              <w:t xml:space="preserve"> Master kann dem Chat nicht beitreten oder ihn einsehen, aber er kann sehen, welcher Spieler in diesem privaten Chat ist.   </w:t>
             </w:r>
           </w:p>
         </w:tc>
@@ -4078,96 +4015,6 @@
               </w:rPr>
               <w:t xml:space="preserve">DM kann in seinen eigenen Spielen auch als Spieler auftreten. </w:t>
             </w:r>
-          </w:p>
-        </w:tc>
-      </w:tr>
-      <w:tr>
-        <w:tc>
-          <w:tcPr>
-            <w:tcW w:w="1555" w:type="dxa"/>
-          </w:tcPr>
-          <w:p>
-            <w:pPr>
-              <w:rPr>
-                <w:rFonts w:ascii="Arial" w:hAnsi="Arial" w:cs="Arial"/>
-                <w:sz w:val="20"/>
-                <w:szCs w:val="20"/>
-              </w:rPr>
-            </w:pPr>
-          </w:p>
-        </w:tc>
-        <w:tc>
-          <w:tcPr>
-            <w:tcW w:w="7501" w:type="dxa"/>
-          </w:tcPr>
-          <w:p>
-            <w:pPr>
-              <w:rPr>
-                <w:rFonts w:ascii="Arial" w:hAnsi="Arial" w:cs="Arial"/>
-                <w:sz w:val="20"/>
-                <w:szCs w:val="20"/>
-              </w:rPr>
-            </w:pPr>
-          </w:p>
-        </w:tc>
-      </w:tr>
-      <w:tr>
-        <w:tc>
-          <w:tcPr>
-            <w:tcW w:w="1555" w:type="dxa"/>
-          </w:tcPr>
-          <w:p>
-            <w:pPr>
-              <w:rPr>
-                <w:rFonts w:ascii="Arial" w:hAnsi="Arial" w:cs="Arial"/>
-                <w:sz w:val="20"/>
-                <w:szCs w:val="20"/>
-              </w:rPr>
-            </w:pPr>
-          </w:p>
-        </w:tc>
-        <w:tc>
-          <w:tcPr>
-            <w:tcW w:w="7501" w:type="dxa"/>
-          </w:tcPr>
-          <w:p>
-            <w:pPr>
-              <w:rPr>
-                <w:rFonts w:ascii="Arial" w:hAnsi="Arial" w:cs="Arial"/>
-                <w:sz w:val="20"/>
-                <w:szCs w:val="20"/>
-              </w:rPr>
-            </w:pPr>
-          </w:p>
-        </w:tc>
-      </w:tr>
-      <w:tr>
-        <w:tc>
-          <w:tcPr>
-            <w:tcW w:w="1555" w:type="dxa"/>
-          </w:tcPr>
-          <w:p>
-            <w:pPr>
-              <w:rPr>
-                <w:rFonts w:ascii="Arial" w:hAnsi="Arial" w:cs="Arial"/>
-                <w:sz w:val="20"/>
-                <w:szCs w:val="20"/>
-              </w:rPr>
-            </w:pPr>
-          </w:p>
-        </w:tc>
-        <w:tc>
-          <w:tcPr>
-            <w:tcW w:w="7501" w:type="dxa"/>
-          </w:tcPr>
-          <w:p>
-            <w:pPr>
-              <w:rPr>
-                <w:rFonts w:ascii="Arial" w:hAnsi="Arial" w:cs="Arial"/>
-                <w:sz w:val="20"/>
-                <w:szCs w:val="20"/>
-              </w:rPr>
-            </w:pPr>
           </w:p>
         </w:tc>
       </w:tr>
@@ -4469,6 +4316,21 @@
                 <w:szCs w:val="20"/>
               </w:rPr>
             </w:pPr>
+          </w:p>
+        </w:tc>
+        <w:tc>
+          <w:tcPr>
+            <w:tcW w:w="1811" w:type="dxa"/>
+          </w:tcPr>
+          <w:p>
+            <w:pPr>
+              <w:jc w:val="center"/>
+              <w:rPr>
+                <w:rFonts w:ascii="Arial" w:hAnsi="Arial" w:cs="Arial"/>
+                <w:sz w:val="20"/>
+                <w:szCs w:val="20"/>
+              </w:rPr>
+            </w:pPr>
             <w:r>
               <w:rPr>
                 <w:rFonts w:ascii="Arial" w:hAnsi="Arial" w:cs="Arial"/>
@@ -4477,21 +4339,6 @@
               </w:rPr>
               <w:t>X</w:t>
             </w:r>
-          </w:p>
-        </w:tc>
-        <w:tc>
-          <w:tcPr>
-            <w:tcW w:w="1811" w:type="dxa"/>
-          </w:tcPr>
-          <w:p>
-            <w:pPr>
-              <w:jc w:val="center"/>
-              <w:rPr>
-                <w:rFonts w:ascii="Arial" w:hAnsi="Arial" w:cs="Arial"/>
-                <w:sz w:val="20"/>
-                <w:szCs w:val="20"/>
-              </w:rPr>
-            </w:pPr>
           </w:p>
         </w:tc>
         <w:tc>
@@ -4890,10 +4737,6 @@
     <w:p>
       <w:pPr>
         <w:pStyle w:val="Listenabsatz"/>
-        <w:numPr>
-          <w:ilvl w:val="0"/>
-          <w:numId w:val="2"/>
-        </w:numPr>
         <w:rPr>
           <w:rFonts w:ascii="Arial" w:hAnsi="Arial" w:cs="Arial"/>
           <w:sz w:val="20"/>

</xml_diff>